<commit_message>
Manual Bot via VS Code
</commit_message>
<xml_diff>
--- a/Rapport.docx
+++ b/Rapport.docx
@@ -1,6 +1,6 @@
 
 <file path=word/document.xml><?xml version="1.0" encoding="utf-8"?>
-<w:document xmlns:wpc="http://schemas.microsoft.com/office/word/2010/wordprocessingCanvas" xmlns:cx="http://schemas.microsoft.com/office/drawing/2014/chartex" xmlns:cx1="http://schemas.microsoft.com/office/drawing/2015/9/8/chartex" xmlns:cx2="http://schemas.microsoft.com/office/drawing/2015/10/21/chartex" xmlns:cx3="http://schemas.microsoft.com/office/drawing/2016/5/9/chartex" xmlns:cx4="http://schemas.microsoft.com/office/drawing/2016/5/10/chartex" xmlns:cx5="http://schemas.microsoft.com/office/drawing/2016/5/11/chartex" xmlns:cx6="http://schemas.microsoft.com/office/drawing/2016/5/12/chartex" xmlns:cx7="http://schemas.microsoft.com/office/drawing/2016/5/13/chartex" xmlns:cx8="http://schemas.microsoft.com/office/drawing/2016/5/14/chartex" xmlns:mc="http://schemas.openxmlformats.org/markup-compatibility/2006" xmlns:aink="http://schemas.microsoft.com/office/drawing/2016/ink" xmlns:am3d="http://schemas.microsoft.com/office/drawing/2017/model3d" xmlns:o="urn:schemas-microsoft-com:office:office" xmlns:oel="http://schemas.microsoft.com/office/2019/extlst" xmlns:r="http://schemas.openxmlformats.org/officeDocument/2006/relationships" xmlns:m="http://schemas.openxmlformats.org/officeDocument/2006/math" xmlns:v="urn:schemas-microsoft-com:vml" xmlns:wp14="http://schemas.microsoft.com/office/word/2010/wordprocessingDrawing" xmlns:wp="http://schemas.openxmlformats.org/drawingml/2006/wordprocessingDrawing" xmlns:w10="urn:schemas-microsoft-com:office:word" xmlns:w="http://schemas.openxmlformats.org/wordprocessingml/2006/main" xmlns:w14="http://schemas.microsoft.com/office/word/2010/wordml" xmlns:w15="http://schemas.microsoft.com/office/word/2012/wordml" xmlns:w16cex="http://schemas.microsoft.com/office/word/2018/wordml/cex" xmlns:w16cid="http://schemas.microsoft.com/office/word/2016/wordml/cid" xmlns:w16="http://schemas.microsoft.com/office/word/2018/wordml" xmlns:w16du="http://schemas.microsoft.com/office/word/2023/wordml/word16du" xmlns:w16sdtdh="http://schemas.microsoft.com/office/word/2020/wordml/sdtdatahash" xmlns:w16se="http://schemas.microsoft.com/office/word/2015/wordml/symex" xmlns:wpg="http://schemas.microsoft.com/office/word/2010/wordprocessingGroup" xmlns:wpi="http://schemas.microsoft.com/office/word/2010/wordprocessingInk" xmlns:wne="http://schemas.microsoft.com/office/word/2006/wordml" xmlns:wps="http://schemas.microsoft.com/office/word/2010/wordprocessingShape" mc:Ignorable="w14 w15 w16se w16cid w16 w16cex w16sdtdh wp14">
+<w:document xmlns:wpc="http://schemas.microsoft.com/office/word/2010/wordprocessingCanvas" xmlns:cx="http://schemas.microsoft.com/office/drawing/2014/chartex" xmlns:cx1="http://schemas.microsoft.com/office/drawing/2015/9/8/chartex" xmlns:cx2="http://schemas.microsoft.com/office/drawing/2015/10/21/chartex" xmlns:cx3="http://schemas.microsoft.com/office/drawing/2016/5/9/chartex" xmlns:cx4="http://schemas.microsoft.com/office/drawing/2016/5/10/chartex" xmlns:cx5="http://schemas.microsoft.com/office/drawing/2016/5/11/chartex" xmlns:cx6="http://schemas.microsoft.com/office/drawing/2016/5/12/chartex" xmlns:cx7="http://schemas.microsoft.com/office/drawing/2016/5/13/chartex" xmlns:cx8="http://schemas.microsoft.com/office/drawing/2016/5/14/chartex" xmlns:mc="http://schemas.openxmlformats.org/markup-compatibility/2006" xmlns:aink="http://schemas.microsoft.com/office/drawing/2016/ink" xmlns:am3d="http://schemas.microsoft.com/office/drawing/2017/model3d" xmlns:o="urn:schemas-microsoft-com:office:office" xmlns:oel="http://schemas.microsoft.com/office/2019/extlst" xmlns:r="http://schemas.openxmlformats.org/officeDocument/2006/relationships" xmlns:m="http://schemas.openxmlformats.org/officeDocument/2006/math" xmlns:v="urn:schemas-microsoft-com:vml" xmlns:wp14="http://schemas.microsoft.com/office/word/2010/wordprocessingDrawing" xmlns:wp="http://schemas.openxmlformats.org/drawingml/2006/wordprocessingDrawing" xmlns:w10="urn:schemas-microsoft-com:office:word" xmlns:w="http://schemas.openxmlformats.org/wordprocessingml/2006/main" xmlns:w14="http://schemas.microsoft.com/office/word/2010/wordml" xmlns:w15="http://schemas.microsoft.com/office/word/2012/wordml" xmlns:w16cex="http://schemas.microsoft.com/office/word/2018/wordml/cex" xmlns:w16cid="http://schemas.microsoft.com/office/word/2016/wordml/cid" xmlns:w16="http://schemas.microsoft.com/office/word/2018/wordml" xmlns:w16sdtdh="http://schemas.microsoft.com/office/word/2020/wordml/sdtdatahash" xmlns:w16se="http://schemas.microsoft.com/office/word/2015/wordml/symex" xmlns:wpg="http://schemas.microsoft.com/office/word/2010/wordprocessingGroup" xmlns:wpi="http://schemas.microsoft.com/office/word/2010/wordprocessingInk" xmlns:wne="http://schemas.microsoft.com/office/word/2006/wordml" xmlns:wps="http://schemas.microsoft.com/office/word/2010/wordprocessingShape" mc:Ignorable="w14 w15 w16se w16cid w16 w16cex w16sdtdh wp14">
   <w:body>
     <w:sdt>
       <w:sdtPr>
@@ -22,6 +22,7 @@
           <w:pPr>
             <w:pStyle w:val="Sansinterligne"/>
             <w:spacing w:line="360" w:lineRule="auto"/>
+            <w:jc w:val="both"/>
             <w:rPr>
               <w:rFonts w:ascii="Arial" w:hAnsi="Arial" w:cs="Arial"/>
               <w:sz w:val="24"/>
@@ -3443,7 +3444,7 @@
               </mc:Choice>
               <mc:Fallback>
                 <w:pict>
-                  <v:group w14:anchorId="1C5D6FAD" id="Groupe 1" o:spid="_x0000_s1026" style="position:absolute;margin-left:0;margin-top:0;width:172.8pt;height:718.55pt;z-index:-251657216;mso-width-percent:330;mso-height-percent:950;mso-left-percent:40;mso-position-horizontal-relative:page;mso-position-vertical:center;mso-position-vertical-relative:page;mso-width-percent:330;mso-height-percent:950;mso-left-percent:40" coordsize="21945,91257" o:gfxdata="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">
+                  <v:group w14:anchorId="1C5D6FAD" id="Groupe 1" o:spid="_x0000_s1026" style="position:absolute;left:0;text-align:left;margin-left:0;margin-top:0;width:172.8pt;height:718.55pt;z-index:-251657216;mso-width-percent:330;mso-height-percent:950;mso-left-percent:40;mso-position-horizontal-relative:page;mso-position-vertical:center;mso-position-vertical-relative:page;mso-width-percent:330;mso-height-percent:950;mso-left-percent:40" coordsize="21945,91257" o:gfxdata="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">
                     <v:rect id="Rectangle 3" o:spid="_x0000_s1027" style="position:absolute;width:1945;height:91257;visibility:visible;mso-wrap-style:square;v-text-anchor:middle" o:gfxdata="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" fillcolor="#44546a [3215]" stroked="f" strokeweight="1pt"/>
                     <v:shapetype id="_x0000_t15" coordsize="21600,21600" o:spt="15" adj="16200" path="m@0,l,,,21600@0,21600,21600,10800xe">
                       <v:stroke joinstyle="miter"/>
@@ -3779,7 +3780,7 @@
                     <v:stroke joinstyle="miter"/>
                     <v:path gradientshapeok="t" o:connecttype="rect"/>
                   </v:shapetype>
-                  <v:shape id="Zone de texte 2" o:spid="_x0000_s1055" type="#_x0000_t202" style="position:absolute;margin-left:0;margin-top:0;width:4in;height:28.8pt;z-index:251661312;visibility:visible;mso-wrap-style:square;mso-width-percent:450;mso-height-percent:0;mso-left-percent:420;mso-top-percent:880;mso-wrap-distance-left:9pt;mso-wrap-distance-top:0;mso-wrap-distance-right:9pt;mso-wrap-distance-bottom:0;mso-position-horizontal-relative:page;mso-position-vertical-relative:page;mso-width-percent:450;mso-height-percent:0;mso-left-percent:420;mso-top-percent:880;mso-width-relative:page;mso-height-relative:margin;v-text-anchor:bottom" o:gfxdata="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" filled="f" stroked="f" strokeweight=".5pt">
+                  <v:shape id="Zone de texte 2" o:spid="_x0000_s1055" type="#_x0000_t202" style="position:absolute;left:0;text-align:left;margin-left:0;margin-top:0;width:4in;height:28.8pt;z-index:251661312;visibility:visible;mso-wrap-style:square;mso-width-percent:450;mso-height-percent:0;mso-left-percent:420;mso-top-percent:880;mso-wrap-distance-left:9pt;mso-wrap-distance-top:0;mso-wrap-distance-right:9pt;mso-wrap-distance-bottom:0;mso-position-horizontal-relative:page;mso-position-vertical-relative:page;mso-width-percent:450;mso-height-percent:0;mso-left-percent:420;mso-top-percent:880;mso-width-relative:page;mso-height-relative:margin;v-text-anchor:bottom" o:gfxdata="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" filled="f" stroked="f" strokeweight=".5pt">
                     <v:textbox style="mso-fit-shape-to-text:t" inset="0,0,0,0">
                       <w:txbxContent>
                         <w:p>
@@ -4027,7 +4028,7 @@
               </mc:Choice>
               <mc:Fallback>
                 <w:pict>
-                  <v:shape w14:anchorId="74886F0A" id="Zone de texte 3" o:spid="_x0000_s1056" type="#_x0000_t202" style="position:absolute;margin-left:0;margin-top:0;width:4in;height:84.25pt;z-index:251660288;visibility:visible;mso-wrap-style:square;mso-width-percent:450;mso-height-percent:0;mso-left-percent:420;mso-top-percent:175;mso-wrap-distance-left:9pt;mso-wrap-distance-top:0;mso-wrap-distance-right:9pt;mso-wrap-distance-bottom:0;mso-position-horizontal-relative:page;mso-position-vertical-relative:page;mso-width-percent:450;mso-height-percent:0;mso-left-percent:420;mso-top-percent:175;mso-width-relative:page;mso-height-relative:margin;v-text-anchor:top" o:gfxdata="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" filled="f" stroked="f" strokeweight=".5pt">
+                  <v:shape w14:anchorId="74886F0A" id="Zone de texte 3" o:spid="_x0000_s1056" type="#_x0000_t202" style="position:absolute;left:0;text-align:left;margin-left:0;margin-top:0;width:4in;height:84.25pt;z-index:251660288;visibility:visible;mso-wrap-style:square;mso-width-percent:450;mso-height-percent:0;mso-left-percent:420;mso-top-percent:175;mso-wrap-distance-left:9pt;mso-wrap-distance-top:0;mso-wrap-distance-right:9pt;mso-wrap-distance-bottom:0;mso-position-horizontal-relative:page;mso-position-vertical-relative:page;mso-width-percent:450;mso-height-percent:0;mso-left-percent:420;mso-top-percent:175;mso-width-relative:page;mso-height-relative:margin;v-text-anchor:top" o:gfxdata="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" filled="f" stroked="f" strokeweight=".5pt">
                     <v:textbox style="mso-fit-shape-to-text:t" inset="0,0,0,0">
                       <w:txbxContent>
                         <w:p>
@@ -4112,6 +4113,7 @@
         <w:p>
           <w:pPr>
             <w:spacing w:line="360" w:lineRule="auto"/>
+            <w:jc w:val="both"/>
             <w:rPr>
               <w:rFonts w:cs="Arial"/>
               <w:szCs w:val="24"/>
@@ -4155,6 +4157,7 @@
           <w:pPr>
             <w:pStyle w:val="En-ttedetabledesmatires"/>
             <w:spacing w:line="360" w:lineRule="auto"/>
+            <w:jc w:val="both"/>
             <w:rPr>
               <w:rFonts w:ascii="Arial" w:hAnsi="Arial" w:cs="Arial"/>
               <w:sz w:val="24"/>
@@ -4207,6 +4210,7 @@
             <w:tabs>
               <w:tab w:val="right" w:leader="dot" w:pos="9350"/>
             </w:tabs>
+            <w:jc w:val="both"/>
             <w:rPr>
               <w:rFonts w:asciiTheme="minorHAnsi" w:hAnsiTheme="minorHAnsi"/>
               <w:noProof/>
@@ -4234,7 +4238,7 @@
             </w:rPr>
             <w:fldChar w:fldCharType="separate"/>
           </w:r>
-          <w:hyperlink w:anchor="_Toc136862318" w:history="1">
+          <w:hyperlink w:anchor="_Toc136865381" w:history="1">
             <w:r>
               <w:rPr>
                 <w:rStyle w:val="Lienhypertexte"/>
@@ -4262,7 +4266,7 @@
                 <w:noProof/>
                 <w:webHidden/>
               </w:rPr>
-              <w:instrText xml:space="preserve"> PAGEREF _Toc136862318 \h </w:instrText>
+              <w:instrText xml:space="preserve"> PAGEREF _Toc136865381 \h </w:instrText>
             </w:r>
             <w:r>
               <w:rPr>
@@ -4299,13 +4303,14 @@
             <w:tabs>
               <w:tab w:val="right" w:leader="dot" w:pos="9350"/>
             </w:tabs>
+            <w:jc w:val="both"/>
             <w:rPr>
               <w:rFonts w:asciiTheme="minorHAnsi" w:hAnsiTheme="minorHAnsi"/>
               <w:noProof/>
               <w:sz w:val="22"/>
             </w:rPr>
           </w:pPr>
-          <w:hyperlink w:anchor="_Toc136862319" w:history="1">
+          <w:hyperlink w:anchor="_Toc136865382" w:history="1">
             <w:r>
               <w:rPr>
                 <w:rStyle w:val="Lienhypertexte"/>
@@ -4333,7 +4338,7 @@
                 <w:noProof/>
                 <w:webHidden/>
               </w:rPr>
-              <w:instrText xml:space="preserve"> PAGEREF _Toc136862319 \h </w:instrText>
+              <w:instrText xml:space="preserve"> PAGEREF _Toc136865382 \h </w:instrText>
             </w:r>
             <w:r>
               <w:rPr>
@@ -4370,13 +4375,14 @@
             <w:tabs>
               <w:tab w:val="right" w:leader="dot" w:pos="9350"/>
             </w:tabs>
+            <w:jc w:val="both"/>
             <w:rPr>
               <w:rFonts w:asciiTheme="minorHAnsi" w:hAnsiTheme="minorHAnsi"/>
               <w:noProof/>
               <w:sz w:val="22"/>
             </w:rPr>
           </w:pPr>
-          <w:hyperlink w:anchor="_Toc136862320" w:history="1">
+          <w:hyperlink w:anchor="_Toc136865383" w:history="1">
             <w:r>
               <w:rPr>
                 <w:rStyle w:val="Lienhypertexte"/>
@@ -4403,7 +4409,7 @@
                 <w:noProof/>
                 <w:webHidden/>
               </w:rPr>
-              <w:instrText xml:space="preserve"> PAGEREF _Toc136862320 \h </w:instrText>
+              <w:instrText xml:space="preserve"> PAGEREF _Toc136865383 \h </w:instrText>
             </w:r>
             <w:r>
               <w:rPr>
@@ -4440,13 +4446,14 @@
             <w:tabs>
               <w:tab w:val="right" w:leader="dot" w:pos="9350"/>
             </w:tabs>
+            <w:jc w:val="both"/>
             <w:rPr>
               <w:rFonts w:asciiTheme="minorHAnsi" w:hAnsiTheme="minorHAnsi"/>
               <w:noProof/>
               <w:sz w:val="22"/>
             </w:rPr>
           </w:pPr>
-          <w:hyperlink w:anchor="_Toc136862321" w:history="1">
+          <w:hyperlink w:anchor="_Toc136865384" w:history="1">
             <w:r>
               <w:rPr>
                 <w:rStyle w:val="Lienhypertexte"/>
@@ -4473,7 +4480,7 @@
                 <w:noProof/>
                 <w:webHidden/>
               </w:rPr>
-              <w:instrText xml:space="preserve"> PAGEREF _Toc136862321 \h </w:instrText>
+              <w:instrText xml:space="preserve"> PAGEREF _Toc136865384 \h </w:instrText>
             </w:r>
             <w:r>
               <w:rPr>
@@ -4510,13 +4517,14 @@
             <w:tabs>
               <w:tab w:val="right" w:leader="dot" w:pos="9350"/>
             </w:tabs>
+            <w:jc w:val="both"/>
             <w:rPr>
               <w:rFonts w:asciiTheme="minorHAnsi" w:hAnsiTheme="minorHAnsi"/>
               <w:noProof/>
               <w:sz w:val="22"/>
             </w:rPr>
           </w:pPr>
-          <w:hyperlink w:anchor="_Toc136862322" w:history="1">
+          <w:hyperlink w:anchor="_Toc136865385" w:history="1">
             <w:r>
               <w:rPr>
                 <w:rStyle w:val="Lienhypertexte"/>
@@ -4543,7 +4551,7 @@
                 <w:noProof/>
                 <w:webHidden/>
               </w:rPr>
-              <w:instrText xml:space="preserve"> PAGEREF _Toc136862322 \h </w:instrText>
+              <w:instrText xml:space="preserve"> PAGEREF _Toc136865385 \h </w:instrText>
             </w:r>
             <w:r>
               <w:rPr>
@@ -4580,13 +4588,14 @@
             <w:tabs>
               <w:tab w:val="right" w:leader="dot" w:pos="9350"/>
             </w:tabs>
+            <w:jc w:val="both"/>
             <w:rPr>
               <w:rFonts w:asciiTheme="minorHAnsi" w:hAnsiTheme="minorHAnsi"/>
               <w:noProof/>
               <w:sz w:val="22"/>
             </w:rPr>
           </w:pPr>
-          <w:hyperlink w:anchor="_Toc136862323" w:history="1">
+          <w:hyperlink w:anchor="_Toc136865386" w:history="1">
             <w:r>
               <w:rPr>
                 <w:rStyle w:val="Lienhypertexte"/>
@@ -4629,7 +4638,7 @@
                 <w:noProof/>
                 <w:webHidden/>
               </w:rPr>
-              <w:instrText xml:space="preserve"> PAGEREF _Toc136862323 \h </w:instrText>
+              <w:instrText xml:space="preserve"> PAGEREF _Toc136865386 \h </w:instrText>
             </w:r>
             <w:r>
               <w:rPr>
@@ -4666,13 +4675,14 @@
             <w:tabs>
               <w:tab w:val="right" w:leader="dot" w:pos="9350"/>
             </w:tabs>
+            <w:jc w:val="both"/>
             <w:rPr>
               <w:rFonts w:asciiTheme="minorHAnsi" w:hAnsiTheme="minorHAnsi"/>
               <w:noProof/>
               <w:sz w:val="22"/>
             </w:rPr>
           </w:pPr>
-          <w:hyperlink w:anchor="_Toc136862324" w:history="1">
+          <w:hyperlink w:anchor="_Toc136865387" w:history="1">
             <w:r>
               <w:rPr>
                 <w:rStyle w:val="Lienhypertexte"/>
@@ -4699,7 +4709,7 @@
                 <w:noProof/>
                 <w:webHidden/>
               </w:rPr>
-              <w:instrText xml:space="preserve"> PAGEREF _Toc136862324 \h </w:instrText>
+              <w:instrText xml:space="preserve"> PAGEREF _Toc136865387 \h </w:instrText>
             </w:r>
             <w:r>
               <w:rPr>
@@ -4736,13 +4746,14 @@
             <w:tabs>
               <w:tab w:val="right" w:leader="dot" w:pos="9350"/>
             </w:tabs>
+            <w:jc w:val="both"/>
             <w:rPr>
               <w:rFonts w:asciiTheme="minorHAnsi" w:hAnsiTheme="minorHAnsi"/>
               <w:noProof/>
               <w:sz w:val="22"/>
             </w:rPr>
           </w:pPr>
-          <w:hyperlink w:anchor="_Toc136862325" w:history="1">
+          <w:hyperlink w:anchor="_Toc136865388" w:history="1">
             <w:r>
               <w:rPr>
                 <w:rStyle w:val="Lienhypertexte"/>
@@ -4778,7 +4789,7 @@
                 <w:noProof/>
                 <w:webHidden/>
               </w:rPr>
-              <w:instrText xml:space="preserve"> PAGEREF _Toc136862325 \h </w:instrText>
+              <w:instrText xml:space="preserve"> PAGEREF _Toc136865388 \h </w:instrText>
             </w:r>
             <w:r>
               <w:rPr>
@@ -4815,13 +4826,14 @@
             <w:tabs>
               <w:tab w:val="right" w:leader="dot" w:pos="9350"/>
             </w:tabs>
+            <w:jc w:val="both"/>
             <w:rPr>
               <w:rFonts w:asciiTheme="minorHAnsi" w:hAnsiTheme="minorHAnsi"/>
               <w:noProof/>
               <w:sz w:val="22"/>
             </w:rPr>
           </w:pPr>
-          <w:hyperlink w:anchor="_Toc136862326" w:history="1">
+          <w:hyperlink w:anchor="_Toc136865389" w:history="1">
             <w:r>
               <w:rPr>
                 <w:rStyle w:val="Lienhypertexte"/>
@@ -4848,7 +4860,7 @@
                 <w:noProof/>
                 <w:webHidden/>
               </w:rPr>
-              <w:instrText xml:space="preserve"> PAGEREF _Toc136862326 \h </w:instrText>
+              <w:instrText xml:space="preserve"> PAGEREF _Toc136865389 \h </w:instrText>
             </w:r>
             <w:r>
               <w:rPr>
@@ -4885,13 +4897,14 @@
             <w:tabs>
               <w:tab w:val="right" w:leader="dot" w:pos="9350"/>
             </w:tabs>
+            <w:jc w:val="both"/>
             <w:rPr>
               <w:rFonts w:asciiTheme="minorHAnsi" w:hAnsiTheme="minorHAnsi"/>
               <w:noProof/>
               <w:sz w:val="22"/>
             </w:rPr>
           </w:pPr>
-          <w:hyperlink w:anchor="_Toc136862327" w:history="1">
+          <w:hyperlink w:anchor="_Toc136865390" w:history="1">
             <w:r>
               <w:rPr>
                 <w:rStyle w:val="Lienhypertexte"/>
@@ -4918,7 +4931,7 @@
                 <w:noProof/>
                 <w:webHidden/>
               </w:rPr>
-              <w:instrText xml:space="preserve"> PAGEREF _Toc136862327 \h </w:instrText>
+              <w:instrText xml:space="preserve"> PAGEREF _Toc136865390 \h </w:instrText>
             </w:r>
             <w:r>
               <w:rPr>
@@ -4955,13 +4968,14 @@
             <w:tabs>
               <w:tab w:val="right" w:leader="dot" w:pos="9350"/>
             </w:tabs>
+            <w:jc w:val="both"/>
             <w:rPr>
               <w:rFonts w:asciiTheme="minorHAnsi" w:hAnsiTheme="minorHAnsi"/>
               <w:noProof/>
               <w:sz w:val="22"/>
             </w:rPr>
           </w:pPr>
-          <w:hyperlink w:anchor="_Toc136862328" w:history="1">
+          <w:hyperlink w:anchor="_Toc136865391" w:history="1">
             <w:r>
               <w:rPr>
                 <w:rStyle w:val="Lienhypertexte"/>
@@ -4988,7 +5002,7 @@
                 <w:noProof/>
                 <w:webHidden/>
               </w:rPr>
-              <w:instrText xml:space="preserve"> PAGEREF _Toc136862328 \h </w:instrText>
+              <w:instrText xml:space="preserve"> PAGEREF _Toc136865391 \h </w:instrText>
             </w:r>
             <w:r>
               <w:rPr>
@@ -5025,13 +5039,14 @@
             <w:tabs>
               <w:tab w:val="right" w:leader="dot" w:pos="9350"/>
             </w:tabs>
+            <w:jc w:val="both"/>
             <w:rPr>
               <w:rFonts w:asciiTheme="minorHAnsi" w:hAnsiTheme="minorHAnsi"/>
               <w:noProof/>
               <w:sz w:val="22"/>
             </w:rPr>
           </w:pPr>
-          <w:hyperlink w:anchor="_Toc136862329" w:history="1">
+          <w:hyperlink w:anchor="_Toc136865392" w:history="1">
             <w:r>
               <w:rPr>
                 <w:rStyle w:val="Lienhypertexte"/>
@@ -5058,7 +5073,7 @@
                 <w:noProof/>
                 <w:webHidden/>
               </w:rPr>
-              <w:instrText xml:space="preserve"> PAGEREF _Toc136862329 \h </w:instrText>
+              <w:instrText xml:space="preserve"> PAGEREF _Toc136865392 \h </w:instrText>
             </w:r>
             <w:r>
               <w:rPr>
@@ -5095,13 +5110,14 @@
             <w:tabs>
               <w:tab w:val="right" w:leader="dot" w:pos="9350"/>
             </w:tabs>
+            <w:jc w:val="both"/>
             <w:rPr>
               <w:rFonts w:asciiTheme="minorHAnsi" w:hAnsiTheme="minorHAnsi"/>
               <w:noProof/>
               <w:sz w:val="22"/>
             </w:rPr>
           </w:pPr>
-          <w:hyperlink w:anchor="_Toc136862330" w:history="1">
+          <w:hyperlink w:anchor="_Toc136865393" w:history="1">
             <w:r>
               <w:rPr>
                 <w:rStyle w:val="Lienhypertexte"/>
@@ -5129,7 +5145,7 @@
                 <w:noProof/>
                 <w:webHidden/>
               </w:rPr>
-              <w:instrText xml:space="preserve"> PAGEREF _Toc136862330 \h </w:instrText>
+              <w:instrText xml:space="preserve"> PAGEREF _Toc136865393 \h </w:instrText>
             </w:r>
             <w:r>
               <w:rPr>
@@ -5163,6 +5179,7 @@
         <w:p>
           <w:pPr>
             <w:spacing w:line="360" w:lineRule="auto"/>
+            <w:jc w:val="both"/>
             <w:rPr>
               <w:rFonts w:cs="Arial"/>
               <w:szCs w:val="24"/>
@@ -5184,6 +5201,7 @@
     <w:p>
       <w:pPr>
         <w:spacing w:line="360" w:lineRule="auto"/>
+        <w:jc w:val="both"/>
         <w:rPr>
           <w:rFonts w:cs="Arial"/>
           <w:szCs w:val="24"/>
@@ -5193,6 +5211,7 @@
     <w:p>
       <w:pPr>
         <w:spacing w:line="360" w:lineRule="auto"/>
+        <w:jc w:val="both"/>
         <w:rPr>
           <w:rFonts w:cs="Arial"/>
           <w:szCs w:val="24"/>
@@ -5212,11 +5231,12 @@
       <w:pPr>
         <w:pStyle w:val="Titre1"/>
         <w:spacing w:line="360" w:lineRule="auto"/>
+        <w:jc w:val="both"/>
         <w:rPr>
           <w:rFonts w:cs="Arial"/>
         </w:rPr>
       </w:pPr>
-      <w:bookmarkStart w:id="0" w:name="_Toc136862318"/>
+      <w:bookmarkStart w:id="0" w:name="_Toc136865381"/>
       <w:r>
         <w:rPr>
           <w:rFonts w:cs="Arial"/>
@@ -5230,6 +5250,7 @@
       <w:pPr>
         <w:pStyle w:val="NormalWeb"/>
         <w:spacing w:line="360" w:lineRule="auto"/>
+        <w:jc w:val="both"/>
         <w:rPr>
           <w:rFonts w:ascii="Arial" w:hAnsi="Arial" w:cs="Arial"/>
         </w:rPr>
@@ -5238,13 +5259,38 @@
         <w:rPr>
           <w:rFonts w:ascii="Arial" w:hAnsi="Arial" w:cs="Arial"/>
         </w:rPr>
-        <w:t xml:space="preserve">De nos jours, la technologie est partout, peu importe le domaine que l’on choisit d’observer ou la tâche à exécuter. Il existe une application, appareil ou encore machine pour nous remplacer ou simplifier la tâche. La plupart de ces machines ou applications sont désormais programmé de sortes à imiter l’intelligence humaine et d’apprendre en fonction de leur utilisation. Cela correspond à l’intelligence artificielle, un sujet qui deviens de plus en plus populaire de nos jours. </w:t>
+        <w:t>De nos jours, la technologie est partout, peu importe le domaine que l’on choisit d’observer ou la tâche à exécuter. Il existe une application, appareil ou encore machine pour nous remplacer ou simplifier la tâche. La plupart de ces machines ou applications sont désormais programmé</w:t>
+      </w:r>
+      <w:r>
+        <w:rPr>
+          <w:rFonts w:ascii="Arial" w:hAnsi="Arial" w:cs="Arial"/>
+        </w:rPr>
+        <w:t>es</w:t>
+      </w:r>
+      <w:r>
+        <w:rPr>
+          <w:rFonts w:ascii="Arial" w:hAnsi="Arial" w:cs="Arial"/>
+        </w:rPr>
+        <w:t xml:space="preserve"> de sorte à imiter l’intelligence humaine et d’apprendre en fonction de leur utilisation. Cela correspond à l’intelligence artificielle, un sujet qui devien</w:t>
+      </w:r>
+      <w:r>
+        <w:rPr>
+          <w:rFonts w:ascii="Arial" w:hAnsi="Arial" w:cs="Arial"/>
+        </w:rPr>
+        <w:t>t</w:t>
+      </w:r>
+      <w:r>
+        <w:rPr>
+          <w:rFonts w:ascii="Arial" w:hAnsi="Arial" w:cs="Arial"/>
+        </w:rPr>
+        <w:t xml:space="preserve"> de plus en plus populaire de nos jours. </w:t>
       </w:r>
     </w:p>
     <w:p>
       <w:pPr>
         <w:pStyle w:val="NormalWeb"/>
         <w:spacing w:line="360" w:lineRule="auto"/>
+        <w:jc w:val="both"/>
         <w:rPr>
           <w:rFonts w:ascii="Arial" w:hAnsi="Arial" w:cs="Arial"/>
         </w:rPr>
@@ -5301,7 +5347,19 @@
         <w:rPr>
           <w:rFonts w:ascii="Arial" w:hAnsi="Arial" w:cs="Arial"/>
         </w:rPr>
-        <w:t xml:space="preserve"> et l’usager par mode de question-réponse deviens de plus en plus populaire. Il est donc important de rendre l’usage de ces </w:t>
+        <w:t xml:space="preserve"> et l’usager par mode de question-réponse devien</w:t>
+      </w:r>
+      <w:r>
+        <w:rPr>
+          <w:rFonts w:ascii="Arial" w:hAnsi="Arial" w:cs="Arial"/>
+        </w:rPr>
+        <w:t>t</w:t>
+      </w:r>
+      <w:r>
+        <w:rPr>
+          <w:rFonts w:ascii="Arial" w:hAnsi="Arial" w:cs="Arial"/>
+        </w:rPr>
+        <w:t xml:space="preserve"> de plus en plus populaire. Il est donc important de rendre l’usage de ces </w:t>
       </w:r>
       <w:r>
         <w:rPr>
@@ -5362,6 +5420,7 @@
       <w:pPr>
         <w:pStyle w:val="NormalWeb"/>
         <w:spacing w:line="360" w:lineRule="auto"/>
+        <w:jc w:val="both"/>
         <w:rPr>
           <w:rFonts w:ascii="Arial" w:hAnsi="Arial" w:cs="Arial"/>
         </w:rPr>
@@ -5480,7 +5539,19 @@
         <w:rPr>
           <w:rFonts w:ascii="Arial" w:hAnsi="Arial" w:cs="Arial"/>
         </w:rPr>
-        <w:t xml:space="preserve">ainsi que des questions soulevées tel que : devrait-on utiliser les </w:t>
+        <w:t>ainsi que des questions soulevées tel</w:t>
+      </w:r>
+      <w:r>
+        <w:rPr>
+          <w:rFonts w:ascii="Arial" w:hAnsi="Arial" w:cs="Arial"/>
+        </w:rPr>
+        <w:t>les</w:t>
+      </w:r>
+      <w:r>
+        <w:rPr>
+          <w:rFonts w:ascii="Arial" w:hAnsi="Arial" w:cs="Arial"/>
+        </w:rPr>
+        <w:t xml:space="preserve"> que : devrait-on utiliser les </w:t>
       </w:r>
       <w:r>
         <w:rPr>
@@ -5501,11 +5572,12 @@
       <w:pPr>
         <w:pStyle w:val="Titre1"/>
         <w:spacing w:line="360" w:lineRule="auto"/>
+        <w:jc w:val="both"/>
         <w:rPr>
           <w:rFonts w:cs="Arial"/>
         </w:rPr>
       </w:pPr>
-      <w:bookmarkStart w:id="1" w:name="_Toc136862319"/>
+      <w:bookmarkStart w:id="1" w:name="_Toc136865382"/>
       <w:r>
         <w:rPr>
           <w:rFonts w:cs="Arial"/>
@@ -5517,17 +5589,23 @@
     <w:p>
       <w:pPr>
         <w:pStyle w:val="Titre2"/>
-      </w:pPr>
-      <w:bookmarkStart w:id="2" w:name="_Toc136862320"/>
+        <w:jc w:val="both"/>
+      </w:pPr>
+      <w:bookmarkStart w:id="2" w:name="_Toc136865383"/>
       <w:r>
         <w:t>Les origines de l’intelligence artificielle</w:t>
       </w:r>
       <w:bookmarkEnd w:id="2"/>
     </w:p>
-    <w:p/>
     <w:p>
       <w:pPr>
+        <w:jc w:val="both"/>
+      </w:pPr>
+    </w:p>
+    <w:p>
+      <w:pPr>
         <w:spacing w:line="360" w:lineRule="auto"/>
+        <w:jc w:val="both"/>
         <w:rPr>
           <w:rFonts w:cs="Arial"/>
           <w:szCs w:val="24"/>
@@ -5545,7 +5623,7 @@
           <w:rFonts w:cs="Arial"/>
           <w:szCs w:val="24"/>
         </w:rPr>
-        <w:t xml:space="preserve"> L’IA voit son début de recherche dès l’apparition </w:t>
+        <w:t xml:space="preserve"> L’IA voit son début de recherche dès l’apparition des premières </w:t>
       </w:r>
       <w:r>
         <w:rPr>
@@ -5553,7 +5631,7 @@
           <w:szCs w:val="24"/>
         </w:rPr>
         <w:lastRenderedPageBreak/>
-        <w:t>des premières machines connues sous le nom ‘’ordinateur’’ pendant la 2</w:t>
+        <w:t>machines connues sous le nom ‘’ordinateur’’ pendant la 2</w:t>
       </w:r>
       <w:r>
         <w:rPr>
@@ -5575,12 +5653,27 @@
           <w:rFonts w:cs="Arial"/>
           <w:szCs w:val="24"/>
         </w:rPr>
-        <w:t xml:space="preserve"> Cependant, à cette époque il demeurait très loin du raisonnement souhaité.</w:t>
+        <w:t xml:space="preserve"> Cependant, à cette époque</w:t>
+      </w:r>
+      <w:r>
+        <w:rPr>
+          <w:rFonts w:cs="Arial"/>
+          <w:szCs w:val="24"/>
+        </w:rPr>
+        <w:t>,</w:t>
+      </w:r>
+      <w:r>
+        <w:rPr>
+          <w:rFonts w:cs="Arial"/>
+          <w:szCs w:val="24"/>
+        </w:rPr>
+        <w:t xml:space="preserve"> il demeurait très loin du raisonnement souhaité.</w:t>
       </w:r>
     </w:p>
     <w:p>
       <w:pPr>
         <w:spacing w:line="360" w:lineRule="auto"/>
+        <w:jc w:val="both"/>
         <w:rPr>
           <w:rFonts w:cs="Arial"/>
           <w:szCs w:val="24"/>
@@ -5598,7 +5691,56 @@
           <w:rFonts w:cs="Arial"/>
           <w:szCs w:val="24"/>
         </w:rPr>
-        <w:t xml:space="preserve"> Dû aux grandes avancées technologiques, nous avons maintenant accès à une IA capable d’accomplir plusieurs fonctionnalités. Certains, on créer des bases de données massive recherchable par exemple : </w:t>
+        <w:t xml:space="preserve"> Dû aux grandes avancées technologiques, nous avons maintenant accès à une IA capable d’accomplir plusieurs fonctionnalités. Certains on</w:t>
+      </w:r>
+      <w:r>
+        <w:rPr>
+          <w:rFonts w:cs="Arial"/>
+          <w:szCs w:val="24"/>
+        </w:rPr>
+        <w:t>t</w:t>
+      </w:r>
+      <w:r>
+        <w:rPr>
+          <w:rFonts w:cs="Arial"/>
+          <w:szCs w:val="24"/>
+        </w:rPr>
+        <w:t xml:space="preserve"> cré</w:t>
+      </w:r>
+      <w:r>
+        <w:rPr>
+          <w:rFonts w:cs="Arial"/>
+          <w:szCs w:val="24"/>
+        </w:rPr>
+        <w:t>é</w:t>
+      </w:r>
+      <w:r>
+        <w:rPr>
+          <w:rFonts w:cs="Arial"/>
+          <w:szCs w:val="24"/>
+        </w:rPr>
+        <w:t xml:space="preserve"> des bases de données massive</w:t>
+      </w:r>
+      <w:r>
+        <w:rPr>
+          <w:rFonts w:cs="Arial"/>
+          <w:szCs w:val="24"/>
+        </w:rPr>
+        <w:t>s</w:t>
+      </w:r>
+      <w:r>
+        <w:rPr>
+          <w:rFonts w:cs="Arial"/>
+          <w:szCs w:val="24"/>
+        </w:rPr>
+        <w:t>,</w:t>
+      </w:r>
+      <w:r>
+        <w:rPr>
+          <w:rFonts w:cs="Arial"/>
+          <w:szCs w:val="24"/>
+        </w:rPr>
+        <w:t xml:space="preserve"> recherchable par exemple : </w:t>
       </w:r>
       <w:r>
         <w:rPr>
@@ -5614,37 +5756,139 @@
           <w:rFonts w:cs="Arial"/>
           <w:szCs w:val="24"/>
         </w:rPr>
-        <w:t xml:space="preserve">. D’autres, l’utilisent pour de l’entraînement sur des jeux cognitif tel que les échecs. Quelque soit son attribution, l’IA fait partie de plusieurs facettes de </w:t>
+        <w:t>. D’autres l’utilisent pour de l’entraînement sur des jeux cognitif</w:t>
       </w:r>
       <w:r>
         <w:rPr>
           <w:rFonts w:cs="Arial"/>
           <w:szCs w:val="24"/>
         </w:rPr>
-        <w:t>nos vies quotidiennes</w:t>
+        <w:t>s</w:t>
       </w:r>
       <w:r>
         <w:rPr>
           <w:rFonts w:cs="Arial"/>
           <w:szCs w:val="24"/>
         </w:rPr>
+        <w:t xml:space="preserve"> tel que les échecs. Quel</w:t>
+      </w:r>
+      <w:r>
+        <w:rPr>
+          <w:rFonts w:cs="Arial"/>
+          <w:szCs w:val="24"/>
+        </w:rPr>
+        <w:t xml:space="preserve">le </w:t>
+      </w:r>
+      <w:r>
+        <w:rPr>
+          <w:rFonts w:cs="Arial"/>
+          <w:szCs w:val="24"/>
+        </w:rPr>
+        <w:t xml:space="preserve">que soit son attribution, l’IA fait partie de plusieurs facettes de </w:t>
+      </w:r>
+      <w:r>
+        <w:rPr>
+          <w:rFonts w:cs="Arial"/>
+          <w:szCs w:val="24"/>
+        </w:rPr>
+        <w:t>nos vies quotidiennes</w:t>
+      </w:r>
+      <w:r>
+        <w:rPr>
+          <w:rFonts w:cs="Arial"/>
+          <w:szCs w:val="24"/>
+        </w:rPr>
         <w:t>.</w:t>
       </w:r>
     </w:p>
     <w:p>
       <w:pPr>
         <w:pStyle w:val="Titre2"/>
-      </w:pPr>
-      <w:bookmarkStart w:id="3" w:name="_Toc136862321"/>
+        <w:jc w:val="both"/>
+      </w:pPr>
+      <w:bookmarkStart w:id="3" w:name="_Toc136865384"/>
+      <w:r>
+        <w:rPr>
+          <w:noProof/>
+        </w:rPr>
+        <w:drawing>
+          <wp:anchor distT="0" distB="0" distL="114300" distR="114300" simplePos="0" relativeHeight="251662336" behindDoc="0" locked="0" layoutInCell="1" allowOverlap="1" wp14:anchorId="60198194" wp14:editId="6022EB6D">
+            <wp:simplePos x="0" y="0"/>
+            <wp:positionH relativeFrom="column">
+              <wp:posOffset>3244850</wp:posOffset>
+            </wp:positionH>
+            <wp:positionV relativeFrom="paragraph">
+              <wp:posOffset>208280</wp:posOffset>
+            </wp:positionV>
+            <wp:extent cx="2585085" cy="1462405"/>
+            <wp:effectExtent l="0" t="0" r="5715" b="4445"/>
+            <wp:wrapThrough wrapText="bothSides">
+              <wp:wrapPolygon edited="0">
+                <wp:start x="0" y="0"/>
+                <wp:lineTo x="0" y="21384"/>
+                <wp:lineTo x="21489" y="21384"/>
+                <wp:lineTo x="21489" y="0"/>
+                <wp:lineTo x="0" y="0"/>
+              </wp:wrapPolygon>
+            </wp:wrapThrough>
+            <wp:docPr id="1291026324" name="Image 1" descr="Une image contenant capture d’écran, bulle, art, léger&#10;&#10;Description générée automatiquement"/>
+            <wp:cNvGraphicFramePr>
+              <a:graphicFrameLocks xmlns:a="http://schemas.openxmlformats.org/drawingml/2006/main" noChangeAspect="1"/>
+            </wp:cNvGraphicFramePr>
+            <a:graphic xmlns:a="http://schemas.openxmlformats.org/drawingml/2006/main">
+              <a:graphicData uri="http://schemas.openxmlformats.org/drawingml/2006/picture">
+                <pic:pic xmlns:pic="http://schemas.openxmlformats.org/drawingml/2006/picture">
+                  <pic:nvPicPr>
+                    <pic:cNvPr id="1291026324" name="Image 1" descr="Une image contenant capture d’écran, bulle, art, léger&#10;&#10;Description générée automatiquement"/>
+                    <pic:cNvPicPr/>
+                  </pic:nvPicPr>
+                  <pic:blipFill>
+                    <a:blip r:embed="rId10">
+                      <a:extLst>
+                        <a:ext uri="{28A0092B-C50C-407E-A947-70E740481C1C}">
+                          <a14:useLocalDpi xmlns:a14="http://schemas.microsoft.com/office/drawing/2010/main" val="0"/>
+                        </a:ext>
+                      </a:extLst>
+                    </a:blip>
+                    <a:stretch>
+                      <a:fillRect/>
+                    </a:stretch>
+                  </pic:blipFill>
+                  <pic:spPr>
+                    <a:xfrm>
+                      <a:off x="0" y="0"/>
+                      <a:ext cx="2585085" cy="1462405"/>
+                    </a:xfrm>
+                    <a:prstGeom prst="rect">
+                      <a:avLst/>
+                    </a:prstGeom>
+                  </pic:spPr>
+                </pic:pic>
+              </a:graphicData>
+            </a:graphic>
+            <wp14:sizeRelH relativeFrom="margin">
+              <wp14:pctWidth>0</wp14:pctWidth>
+            </wp14:sizeRelH>
+            <wp14:sizeRelV relativeFrom="margin">
+              <wp14:pctHeight>0</wp14:pctHeight>
+            </wp14:sizeRelV>
+          </wp:anchor>
+        </w:drawing>
+      </w:r>
       <w:r>
         <w:t>L’intelligence artificielle c’est quoi ?</w:t>
       </w:r>
       <w:bookmarkEnd w:id="3"/>
     </w:p>
-    <w:p/>
     <w:p>
       <w:pPr>
+        <w:jc w:val="both"/>
+      </w:pPr>
+    </w:p>
+    <w:p>
+      <w:pPr>
         <w:spacing w:line="360" w:lineRule="auto"/>
+        <w:jc w:val="both"/>
         <w:rPr>
           <w:rFonts w:cs="Arial"/>
           <w:szCs w:val="24"/>
@@ -5655,62 +5899,122 @@
           <w:rFonts w:cs="Arial"/>
           <w:szCs w:val="24"/>
         </w:rPr>
-        <w:t>L’intelligence artificielle ou IA est une branche des sciences de la technologie qui consiste à développer des appareils ou machines capable d’imiter des comportements semblables à l’homme. L’IA collecte de l’information au fil de son utilisation ce qui lui permet d’imiter le comportement humain et ainsi d’accomplir des tâches du genre : apprendre, planifier, reconnaître ou même résoudre des problèmes.</w:t>
+        <w:t>L’intelligence artificielle ou IA est une branche des sciences de la technologie qui consiste à développer des appareils ou machines capable</w:t>
+      </w:r>
+      <w:r>
+        <w:rPr>
+          <w:rFonts w:cs="Arial"/>
+          <w:szCs w:val="24"/>
+        </w:rPr>
+        <w:t>s</w:t>
+      </w:r>
+      <w:r>
+        <w:rPr>
+          <w:rFonts w:cs="Arial"/>
+          <w:szCs w:val="24"/>
+        </w:rPr>
+        <w:t xml:space="preserve"> d’imiter des comportements semblables à l’homme. L’IA collecte de l’information au fil de son utilisation</w:t>
+      </w:r>
+      <w:r>
+        <w:rPr>
+          <w:rFonts w:cs="Arial"/>
+          <w:szCs w:val="24"/>
+        </w:rPr>
+        <w:t>,</w:t>
+      </w:r>
+      <w:r>
+        <w:rPr>
+          <w:rFonts w:cs="Arial"/>
+          <w:szCs w:val="24"/>
+        </w:rPr>
+        <w:t xml:space="preserve"> ce qui lui permet d’imiter le comportement humain et ainsi d’accomplir des tâches du genre : apprendre, planifier, reconnaître ou même résoudre des problèmes.</w:t>
       </w:r>
     </w:p>
     <w:p>
       <w:pPr>
         <w:pStyle w:val="Titre2"/>
-      </w:pPr>
-      <w:bookmarkStart w:id="4" w:name="_Toc136862322"/>
+        <w:jc w:val="both"/>
+      </w:pPr>
+      <w:bookmarkStart w:id="4" w:name="_Toc136865385"/>
       <w:r>
         <w:t>Comment fonctionne l’intelligence artificielle ?</w:t>
       </w:r>
       <w:bookmarkEnd w:id="4"/>
     </w:p>
-    <w:p/>
     <w:p>
       <w:pPr>
-        <w:spacing w:line="360" w:lineRule="auto"/>
-      </w:pPr>
-      <w:r>
-        <w:t xml:space="preserve">L’intelligence artificielle, est capable d’analyser de grande quantité d’algorithmes, lui permettant ainsi de trouver et de reconnaître les similarités. À l’aide de ces similarités, l’IA peut ainsi les étudier afin de les comprendre et répliquer un comportement similaire à l’homme en prévoyant un résultat similaire à ce qui </w:t>
-      </w:r>
-      <w:r>
-        <w:t>a</w:t>
-      </w:r>
-      <w:r>
-        <w:t xml:space="preserve"> été analysé.</w:t>
-      </w:r>
-      <w:r>
-        <w:t xml:space="preserve"> Pour obtenir </w:t>
-      </w:r>
-      <w:r>
-        <w:t>les meilleurs résultats possibles</w:t>
-      </w:r>
-      <w:r>
-        <w:t xml:space="preserve">, </w:t>
-      </w:r>
-      <w:r>
-        <w:t>les machines intelligentes</w:t>
-      </w:r>
-      <w:r>
-        <w:t xml:space="preserve"> sont conçues avec 3 capacités cognitives soit la capacité d’apprendre en prenant de l’information et en faire des algorithmes</w:t>
-      </w:r>
-      <w:r>
-        <w:t>. La capacité de raisonnement lui permet de prendre le bon algorithme à utilisé en fonction du scénario face auquel elle fait face. Finalement, la capacité d’auto-correction lui permet d’être dans un stade de constant apprentissage et ainsi de se mettre à jour afin d’avoir les résultats les plus précis possible.</w:t>
-      </w:r>
+        <w:jc w:val="both"/>
+      </w:pPr>
     </w:p>
     <w:p>
       <w:pPr>
         <w:spacing w:line="360" w:lineRule="auto"/>
-      </w:pPr>
+        <w:jc w:val="both"/>
+      </w:pPr>
+      <w:r>
+        <w:t>L’intelligence artificielle est capable d’analyser de grande</w:t>
+      </w:r>
+      <w:r>
+        <w:t>s</w:t>
+      </w:r>
+      <w:r>
+        <w:t xml:space="preserve"> quantité</w:t>
+      </w:r>
+      <w:r>
+        <w:t>s</w:t>
+      </w:r>
+      <w:r>
+        <w:t xml:space="preserve"> d’algorithmes, lui permettant ainsi de trouver et de reconnaître les similarités. À l’aide de ces similarités, l’IA peut ainsi les étudier afin de les comprendre et répliquer un comportement similaire à l’homme en prévoyant un résultat similaire à ce qui </w:t>
+      </w:r>
+      <w:r>
+        <w:t>a</w:t>
+      </w:r>
+      <w:r>
+        <w:t xml:space="preserve"> été analysé.</w:t>
+      </w:r>
+      <w:r>
+        <w:t xml:space="preserve"> Pour obtenir </w:t>
+      </w:r>
+      <w:r>
+        <w:t>les meilleurs résultats possibles</w:t>
+      </w:r>
+      <w:r>
+        <w:t xml:space="preserve">, </w:t>
+      </w:r>
+      <w:r>
+        <w:t>les machines intelligentes</w:t>
+      </w:r>
+      <w:r>
+        <w:t xml:space="preserve"> sont conçues avec 3 capacités cognitives</w:t>
+      </w:r>
+      <w:r>
+        <w:t>,</w:t>
+      </w:r>
+      <w:r>
+        <w:t xml:space="preserve"> soit la capacité d’apprendre en prenant de l’information et en faire des algorithmes</w:t>
+      </w:r>
+      <w:r>
+        <w:t>. La capacité de raisonnement lui permet de prendre le bon algorithme à utilis</w:t>
+      </w:r>
+      <w:r>
+        <w:t>er</w:t>
+      </w:r>
+      <w:r>
+        <w:t xml:space="preserve"> en fonction du scénario face auquel elle fait face. Finalement, la capacité d’autocorrection lui permet d’être dans un stade de constant apprentissage et ainsi de se mettre à jour afin d’avoir les résultats les plus précis possible</w:t>
+      </w:r>
+      <w:r>
+        <w:t>s</w:t>
+      </w:r>
+      <w:r>
+        <w:t>.</w:t>
+      </w:r>
     </w:p>
     <w:p>
       <w:pPr>
         <w:pStyle w:val="Titre2"/>
-      </w:pPr>
-      <w:bookmarkStart w:id="5" w:name="_Toc136862323"/>
+        <w:jc w:val="both"/>
+      </w:pPr>
+      <w:bookmarkStart w:id="5" w:name="_Toc136865386"/>
       <w:r>
         <w:lastRenderedPageBreak/>
         <w:t xml:space="preserve">Un </w:t>
@@ -5727,10 +6031,15 @@
       </w:r>
       <w:bookmarkEnd w:id="5"/>
     </w:p>
-    <w:p/>
     <w:p>
       <w:pPr>
+        <w:jc w:val="both"/>
+      </w:pPr>
+    </w:p>
+    <w:p>
+      <w:pPr>
         <w:spacing w:line="360" w:lineRule="auto"/>
+        <w:jc w:val="both"/>
       </w:pPr>
       <w:r>
         <w:rPr>
@@ -5791,33 +6100,40 @@
     <w:p>
       <w:pPr>
         <w:pStyle w:val="Titre2"/>
-      </w:pPr>
-      <w:bookmarkStart w:id="6" w:name="_Toc136862324"/>
+        <w:jc w:val="both"/>
+      </w:pPr>
+      <w:bookmarkStart w:id="6" w:name="_Toc136865387"/>
       <w:r>
         <w:t>Les défis de l’intelligence artificielle</w:t>
       </w:r>
       <w:bookmarkEnd w:id="6"/>
     </w:p>
-    <w:p/>
     <w:p>
       <w:pPr>
-        <w:spacing w:line="360" w:lineRule="auto"/>
-      </w:pPr>
-      <w:r>
-        <w:t xml:space="preserve">L’intelligence artificielle présente pour certains un enjeu sérieux. Plusieurs citoyens ne se sentent pas à l’aise ou présentent une certaine crainte envers les IA. Ceci est dû au fait qu’ils représentent une forme de vie artificielle et que certains pensent qu’ils seront utilisés de façon non responsable menant ainsi à des actes de discrimination ou encore de </w:t>
-      </w:r>
-      <w:r>
-        <w:t>non-respect</w:t>
-      </w:r>
-      <w:r>
-        <w:t xml:space="preserve"> de la vie privée de chaque individu.</w:t>
-      </w:r>
+        <w:jc w:val="both"/>
+      </w:pPr>
     </w:p>
     <w:p>
       <w:pPr>
+        <w:spacing w:line="360" w:lineRule="auto"/>
+        <w:jc w:val="both"/>
+      </w:pPr>
+      <w:r>
+        <w:t xml:space="preserve">L’intelligence artificielle présente pour certains un enjeu sérieux. Plusieurs citoyens ne se sentent pas à l’aise ou présentent une certaine crainte envers les IA. Ceci est dû au fait qu’ils représentent une forme de vie artificielle et que certains pensent qu’ils seront utilisés de façon non responsable menant ainsi à des actes de discrimination ou encore de </w:t>
+      </w:r>
+      <w:r>
+        <w:t>non-respect</w:t>
+      </w:r>
+      <w:r>
+        <w:t xml:space="preserve"> de la vie privée de chaque individu.</w:t>
+      </w:r>
+    </w:p>
+    <w:p>
+      <w:pPr>
         <w:pStyle w:val="Titre2"/>
-      </w:pPr>
-      <w:bookmarkStart w:id="7" w:name="_Toc136862325"/>
+        <w:jc w:val="both"/>
+      </w:pPr>
+      <w:bookmarkStart w:id="7" w:name="_Toc136865388"/>
       <w:r>
         <w:t xml:space="preserve">Liens entre l’IA et les </w:t>
       </w:r>
@@ -5830,11 +6146,84 @@
       </w:r>
       <w:bookmarkEnd w:id="7"/>
     </w:p>
-    <w:p/>
     <w:p>
       <w:pPr>
+        <w:jc w:val="both"/>
+      </w:pPr>
+    </w:p>
+    <w:p>
+      <w:pPr>
         <w:spacing w:line="360" w:lineRule="auto"/>
-      </w:pPr>
+        <w:jc w:val="both"/>
+      </w:pPr>
+      <w:r>
+        <w:rPr>
+          <w:noProof/>
+        </w:rPr>
+        <w:drawing>
+          <wp:anchor distT="0" distB="0" distL="114300" distR="114300" simplePos="0" relativeHeight="251663360" behindDoc="1" locked="0" layoutInCell="1" allowOverlap="1" wp14:anchorId="21B76692" wp14:editId="68C12C9A">
+            <wp:simplePos x="0" y="0"/>
+            <wp:positionH relativeFrom="column">
+              <wp:posOffset>2495550</wp:posOffset>
+            </wp:positionH>
+            <wp:positionV relativeFrom="paragraph">
+              <wp:posOffset>464185</wp:posOffset>
+            </wp:positionV>
+            <wp:extent cx="4077335" cy="1292860"/>
+            <wp:effectExtent l="0" t="0" r="0" b="0"/>
+            <wp:wrapTight wrapText="bothSides">
+              <wp:wrapPolygon edited="0">
+                <wp:start x="0" y="0"/>
+                <wp:lineTo x="0" y="21091"/>
+                <wp:lineTo x="21442" y="21091"/>
+                <wp:lineTo x="21442" y="0"/>
+                <wp:lineTo x="0" y="0"/>
+              </wp:wrapPolygon>
+            </wp:wrapTight>
+            <wp:docPr id="801989187" name="Image 1" descr="Une image contenant texte, Police, capture d’écran&#10;&#10;Description générée automatiquement"/>
+            <wp:cNvGraphicFramePr>
+              <a:graphicFrameLocks xmlns:a="http://schemas.openxmlformats.org/drawingml/2006/main" noChangeAspect="1"/>
+            </wp:cNvGraphicFramePr>
+            <a:graphic xmlns:a="http://schemas.openxmlformats.org/drawingml/2006/main">
+              <a:graphicData uri="http://schemas.openxmlformats.org/drawingml/2006/picture">
+                <pic:pic xmlns:pic="http://schemas.openxmlformats.org/drawingml/2006/picture">
+                  <pic:nvPicPr>
+                    <pic:cNvPr id="801989187" name="Image 1" descr="Une image contenant texte, Police, capture d’écran&#10;&#10;Description générée automatiquement"/>
+                    <pic:cNvPicPr/>
+                  </pic:nvPicPr>
+                  <pic:blipFill>
+                    <a:blip r:embed="rId11" cstate="print">
+                      <a:extLst>
+                        <a:ext uri="{28A0092B-C50C-407E-A947-70E740481C1C}">
+                          <a14:useLocalDpi xmlns:a14="http://schemas.microsoft.com/office/drawing/2010/main" val="0"/>
+                        </a:ext>
+                      </a:extLst>
+                    </a:blip>
+                    <a:stretch>
+                      <a:fillRect/>
+                    </a:stretch>
+                  </pic:blipFill>
+                  <pic:spPr>
+                    <a:xfrm>
+                      <a:off x="0" y="0"/>
+                      <a:ext cx="4077335" cy="1292860"/>
+                    </a:xfrm>
+                    <a:prstGeom prst="rect">
+                      <a:avLst/>
+                    </a:prstGeom>
+                  </pic:spPr>
+                </pic:pic>
+              </a:graphicData>
+            </a:graphic>
+            <wp14:sizeRelH relativeFrom="margin">
+              <wp14:pctWidth>0</wp14:pctWidth>
+            </wp14:sizeRelH>
+            <wp14:sizeRelV relativeFrom="margin">
+              <wp14:pctHeight>0</wp14:pctHeight>
+            </wp14:sizeRelV>
+          </wp:anchor>
+        </w:drawing>
+      </w:r>
       <w:r>
         <w:t xml:space="preserve">Puisqu’il existe plusieurs IA permettant d’effectuer des recherches ou de répondre à nos questions et que la plateforme </w:t>
       </w:r>
@@ -5846,7 +6235,13 @@
         <w:t>Discord</w:t>
       </w:r>
       <w:r>
-        <w:t xml:space="preserve"> nous donne la possibilité de créer et programmer nous-même un </w:t>
+        <w:t xml:space="preserve"> nous donne la possibilité de créer et programmer nous-même</w:t>
+      </w:r>
+      <w:r>
+        <w:t>s</w:t>
+      </w:r>
+      <w:r>
+        <w:t xml:space="preserve"> un </w:t>
       </w:r>
       <w:r>
         <w:rPr>
@@ -5872,17 +6267,31 @@
     <w:p>
       <w:pPr>
         <w:pStyle w:val="Titre2"/>
-      </w:pPr>
-      <w:bookmarkStart w:id="8" w:name="_Toc136862326"/>
+        <w:jc w:val="both"/>
+      </w:pPr>
+      <w:bookmarkStart w:id="8" w:name="_Toc136865389"/>
       <w:r>
         <w:t>Démonstration</w:t>
       </w:r>
       <w:bookmarkEnd w:id="8"/>
     </w:p>
-    <w:p/>
     <w:p>
-      <w:r>
-        <w:t xml:space="preserve">Ci-dessous figure une liste d’image présentant rapidement la façon dont le </w:t>
+      <w:pPr>
+        <w:jc w:val="both"/>
+      </w:pPr>
+    </w:p>
+    <w:p>
+      <w:pPr>
+        <w:jc w:val="both"/>
+      </w:pPr>
+      <w:r>
+        <w:t>Ci-dessous figure une liste d’image</w:t>
+      </w:r>
+      <w:r>
+        <w:t>s</w:t>
+      </w:r>
+      <w:r>
+        <w:t xml:space="preserve"> présentant rapidement la façon dont le </w:t>
       </w:r>
       <w:r>
         <w:rPr>
@@ -5894,6 +6303,11 @@
       <w:r>
         <w:t xml:space="preserve"> fonctionne</w:t>
       </w:r>
+    </w:p>
+    <w:p>
+      <w:pPr>
+        <w:jc w:val="both"/>
+      </w:pPr>
     </w:p>
     <w:p>
       <w:pPr>
@@ -5902,8 +6316,10 @@
           <w:ilvl w:val="0"/>
           <w:numId w:val="6"/>
         </w:numPr>
-      </w:pPr>
-      <w:r>
+        <w:jc w:val="both"/>
+      </w:pPr>
+      <w:r>
+        <w:lastRenderedPageBreak/>
         <w:t xml:space="preserve">Tout d’abord, vérifiez que le </w:t>
       </w:r>
       <w:r>
@@ -5920,20 +6336,22 @@
     <w:p>
       <w:pPr>
         <w:pStyle w:val="Paragraphedeliste"/>
+        <w:jc w:val="both"/>
       </w:pPr>
     </w:p>
     <w:p>
       <w:pPr>
         <w:pStyle w:val="Paragraphedeliste"/>
+        <w:jc w:val="both"/>
       </w:pPr>
       <w:r>
         <w:rPr>
           <w:noProof/>
         </w:rPr>
         <w:drawing>
-          <wp:inline distT="0" distB="0" distL="0" distR="0" wp14:anchorId="35A05872" wp14:editId="636DEDFF">
-            <wp:extent cx="3381375" cy="781050"/>
-            <wp:effectExtent l="0" t="0" r="9525" b="0"/>
+          <wp:inline distT="0" distB="0" distL="0" distR="0" wp14:anchorId="35A05872" wp14:editId="7530B5F3">
+            <wp:extent cx="2393950" cy="552969"/>
+            <wp:effectExtent l="0" t="0" r="6350" b="0"/>
             <wp:docPr id="1196707998" name="Image 1" descr="Une image contenant texte, Police, capture d’écran, Graphique&#10;&#10;Description générée automatiquement"/>
             <wp:cNvGraphicFramePr>
               <a:graphicFrameLocks xmlns:a="http://schemas.openxmlformats.org/drawingml/2006/main" noChangeAspect="1"/>
@@ -5946,7 +6364,7 @@
                     <pic:cNvPicPr/>
                   </pic:nvPicPr>
                   <pic:blipFill>
-                    <a:blip r:embed="rId10"/>
+                    <a:blip r:embed="rId12"/>
                     <a:stretch>
                       <a:fillRect/>
                     </a:stretch>
@@ -5954,7 +6372,7 @@
                   <pic:spPr>
                     <a:xfrm>
                       <a:off x="0" y="0"/>
-                      <a:ext cx="3381375" cy="781050"/>
+                      <a:ext cx="2393950" cy="552969"/>
                     </a:xfrm>
                     <a:prstGeom prst="rect">
                       <a:avLst/>
@@ -5970,6 +6388,7 @@
     <w:p>
       <w:pPr>
         <w:pStyle w:val="Paragraphedeliste"/>
+        <w:jc w:val="both"/>
       </w:pPr>
     </w:p>
     <w:p>
@@ -5979,6 +6398,7 @@
           <w:ilvl w:val="0"/>
           <w:numId w:val="6"/>
         </w:numPr>
+        <w:jc w:val="both"/>
       </w:pPr>
       <w:r>
         <w:t>Ensuite dans la zone de texte d’un salon textuel entrez une question précédant le tag @nomdubot et finissant avec un ?</w:t>
@@ -5987,19 +6407,21 @@
     <w:p>
       <w:pPr>
         <w:pStyle w:val="Paragraphedeliste"/>
+        <w:jc w:val="both"/>
       </w:pPr>
     </w:p>
     <w:p>
       <w:pPr>
         <w:pStyle w:val="Paragraphedeliste"/>
+        <w:jc w:val="both"/>
       </w:pPr>
       <w:r>
         <w:rPr>
           <w:noProof/>
         </w:rPr>
         <w:drawing>
-          <wp:inline distT="0" distB="0" distL="0" distR="0" wp14:anchorId="60D27A69" wp14:editId="3A5A33BC">
-            <wp:extent cx="5943600" cy="577850"/>
+          <wp:inline distT="0" distB="0" distL="0" distR="0" wp14:anchorId="60D27A69" wp14:editId="2F17D8AB">
+            <wp:extent cx="5327650" cy="517966"/>
             <wp:effectExtent l="0" t="0" r="0" b="0"/>
             <wp:docPr id="1300711438" name="Image 1"/>
             <wp:cNvGraphicFramePr>
@@ -6013,7 +6435,7 @@
                     <pic:cNvPicPr/>
                   </pic:nvPicPr>
                   <pic:blipFill>
-                    <a:blip r:embed="rId11"/>
+                    <a:blip r:embed="rId13"/>
                     <a:stretch>
                       <a:fillRect/>
                     </a:stretch>
@@ -6021,7 +6443,7 @@
                   <pic:spPr>
                     <a:xfrm>
                       <a:off x="0" y="0"/>
-                      <a:ext cx="5943600" cy="577850"/>
+                      <a:ext cx="5364628" cy="521561"/>
                     </a:xfrm>
                     <a:prstGeom prst="rect">
                       <a:avLst/>
@@ -6037,6 +6459,7 @@
     <w:p>
       <w:pPr>
         <w:pStyle w:val="Paragraphedeliste"/>
+        <w:jc w:val="both"/>
       </w:pPr>
     </w:p>
     <w:p>
@@ -6046,6 +6469,7 @@
           <w:ilvl w:val="0"/>
           <w:numId w:val="6"/>
         </w:numPr>
+        <w:jc w:val="both"/>
       </w:pPr>
       <w:r>
         <w:t xml:space="preserve">Après un bref délai, le </w:t>
@@ -6058,21 +6482,28 @@
         <w:t>bot</w:t>
       </w:r>
       <w:r>
-        <w:t xml:space="preserve"> fini par nous répondre à notre question</w:t>
+        <w:t xml:space="preserve"> fini</w:t>
+      </w:r>
+      <w:r>
+        <w:t>t</w:t>
+      </w:r>
+      <w:r>
+        <w:t xml:space="preserve"> par nous répondre à notre question</w:t>
       </w:r>
     </w:p>
     <w:p>
       <w:pPr>
         <w:ind w:left="360"/>
+        <w:jc w:val="both"/>
       </w:pPr>
       <w:r>
         <w:rPr>
           <w:noProof/>
         </w:rPr>
         <w:drawing>
-          <wp:inline distT="0" distB="0" distL="0" distR="0" wp14:anchorId="317C89CF" wp14:editId="2A0A36C2">
-            <wp:extent cx="5943600" cy="1557655"/>
-            <wp:effectExtent l="0" t="0" r="0" b="4445"/>
+          <wp:inline distT="0" distB="0" distL="0" distR="0" wp14:anchorId="317C89CF" wp14:editId="52488383">
+            <wp:extent cx="5354815" cy="1403350"/>
+            <wp:effectExtent l="0" t="0" r="0" b="6350"/>
             <wp:docPr id="863370972" name="Image 1" descr="Une image contenant texte, capture d’écran, Police&#10;&#10;Description générée automatiquement"/>
             <wp:cNvGraphicFramePr>
               <a:graphicFrameLocks xmlns:a="http://schemas.openxmlformats.org/drawingml/2006/main" noChangeAspect="1"/>
@@ -6085,7 +6516,7 @@
                     <pic:cNvPicPr/>
                   </pic:nvPicPr>
                   <pic:blipFill>
-                    <a:blip r:embed="rId12"/>
+                    <a:blip r:embed="rId14"/>
                     <a:stretch>
                       <a:fillRect/>
                     </a:stretch>
@@ -6093,7 +6524,7 @@
                   <pic:spPr>
                     <a:xfrm>
                       <a:off x="0" y="0"/>
-                      <a:ext cx="5943600" cy="1557655"/>
+                      <a:ext cx="5354815" cy="1403350"/>
                     </a:xfrm>
                     <a:prstGeom prst="rect">
                       <a:avLst/>
@@ -6108,26 +6539,33 @@
     </w:p>
     <w:p>
       <w:pPr>
-        <w:ind w:left="360"/>
-      </w:pPr>
+        <w:pStyle w:val="Titre2"/>
+        <w:jc w:val="both"/>
+      </w:pPr>
+      <w:bookmarkStart w:id="9" w:name="_Toc136865390"/>
+      <w:r>
+        <w:t>Résultat obtenu face au résultat attendu</w:t>
+      </w:r>
+      <w:bookmarkEnd w:id="9"/>
     </w:p>
     <w:p>
       <w:pPr>
-        <w:pStyle w:val="Titre2"/>
-      </w:pPr>
-      <w:bookmarkStart w:id="9" w:name="_Toc136862327"/>
-      <w:r>
-        <w:t>Résultat obtenu face au résultat attendu</w:t>
-      </w:r>
-      <w:bookmarkEnd w:id="9"/>
+        <w:jc w:val="both"/>
+      </w:pPr>
     </w:p>
-    <w:p/>
     <w:p>
       <w:pPr>
         <w:spacing w:line="360" w:lineRule="auto"/>
-      </w:pPr>
-      <w:r>
-        <w:t xml:space="preserve">De manière générale, le résultat obtenu correspond assez bien au résultat attendu. L’objectif était d’obtenir une réponse concrète à une question posé à un </w:t>
+        <w:jc w:val="both"/>
+      </w:pPr>
+      <w:r>
+        <w:t>De manière générale, le résultat obtenu correspond assez bien au résultat attendu. L’objectif était d’obtenir une réponse concrète à une question posé</w:t>
+      </w:r>
+      <w:r>
+        <w:t>e</w:t>
+      </w:r>
+      <w:r>
+        <w:t xml:space="preserve"> à un </w:t>
       </w:r>
       <w:r>
         <w:rPr>
@@ -6137,7 +6575,13 @@
         <w:t xml:space="preserve">bot </w:t>
       </w:r>
       <w:r>
-        <w:t xml:space="preserve">et ce critère fut respecté. Il est toutefois, possible d’améliorer l’IA du </w:t>
+        <w:t>et ce critère fut respecté. Il est</w:t>
+      </w:r>
+      <w:r>
+        <w:t>,</w:t>
+      </w:r>
+      <w:r>
+        <w:t xml:space="preserve"> toutefois, possible d’améliorer l’IA du </w:t>
       </w:r>
       <w:r>
         <w:rPr>
@@ -6153,20 +6597,44 @@
     <w:p>
       <w:pPr>
         <w:pStyle w:val="Titre2"/>
-      </w:pPr>
-      <w:bookmarkStart w:id="10" w:name="_Toc136862328"/>
-      <w:r>
-        <w:t>Est-ce que les résultats auraient pu être mieux avec d’autre méthodes ?</w:t>
+        <w:jc w:val="both"/>
+      </w:pPr>
+      <w:bookmarkStart w:id="10" w:name="_Toc136865391"/>
+      <w:r>
+        <w:t>Est-ce que les résultats auraient pu être mieux avec d’autre</w:t>
+      </w:r>
+      <w:r>
+        <w:t>s</w:t>
+      </w:r>
+      <w:r>
+        <w:t xml:space="preserve"> méthodes ?</w:t>
       </w:r>
       <w:bookmarkEnd w:id="10"/>
     </w:p>
-    <w:p/>
     <w:p>
       <w:pPr>
+        <w:jc w:val="both"/>
+      </w:pPr>
+    </w:p>
+    <w:p>
+      <w:pPr>
         <w:spacing w:line="360" w:lineRule="auto"/>
-      </w:pPr>
-      <w:r>
-        <w:t xml:space="preserve">Je pense que hors de tout doute oui, il est possible d’améliorer les résultats de façon assez simple. Pour commencer l’IA que j’ai utilisé est une IA dite </w:t>
+        <w:jc w:val="both"/>
+      </w:pPr>
+      <w:r>
+        <w:t>Je pense que hors de tout doute oui, il est possible d’améliorer les résultats de façon assez simple. Pour commencer</w:t>
+      </w:r>
+      <w:r>
+        <w:t>,</w:t>
+      </w:r>
+      <w:r>
+        <w:t xml:space="preserve"> l’IA que j’ai </w:t>
+      </w:r>
+      <w:r>
+        <w:t>utilisée</w:t>
+      </w:r>
+      <w:r>
+        <w:t xml:space="preserve"> est une IA dite </w:t>
       </w:r>
       <w:r>
         <w:rPr>
@@ -6176,7 +6644,13 @@
         <w:t>Open source</w:t>
       </w:r>
       <w:r>
-        <w:t xml:space="preserve"> et donc elle ne figure pas parmi les plus rapide ou encore les plus précis. De plus, le code ainsi que la commande de </w:t>
+        <w:t xml:space="preserve"> et donc elle ne figure pas parmi les plus rapide</w:t>
+      </w:r>
+      <w:r>
+        <w:t>s</w:t>
+      </w:r>
+      <w:r>
+        <w:t xml:space="preserve"> ou encore les plus précis. De plus, le code ainsi que la commande de </w:t>
       </w:r>
       <w:r>
         <w:rPr>
@@ -6186,7 +6660,19 @@
         <w:t>prompt</w:t>
       </w:r>
       <w:r>
-        <w:t xml:space="preserve"> peut également être optimisé afin d’augmenter les performances du </w:t>
+        <w:t xml:space="preserve"> peu</w:t>
+      </w:r>
+      <w:r>
+        <w:t>ven</w:t>
+      </w:r>
+      <w:r>
+        <w:t>t également être optimisé</w:t>
+      </w:r>
+      <w:r>
+        <w:t>s</w:t>
+      </w:r>
+      <w:r>
+        <w:t xml:space="preserve"> afin d’augmenter les performances du </w:t>
       </w:r>
       <w:r>
         <w:rPr>
@@ -6209,8 +6695,9 @@
     <w:p>
       <w:pPr>
         <w:pStyle w:val="Titre1"/>
-      </w:pPr>
-      <w:bookmarkStart w:id="11" w:name="_Toc136862329"/>
+        <w:jc w:val="both"/>
+      </w:pPr>
+      <w:bookmarkStart w:id="11" w:name="_Toc136865392"/>
       <w:r>
         <w:lastRenderedPageBreak/>
         <w:t>Conclusion</w:t>
@@ -6221,6 +6708,7 @@
       <w:pPr>
         <w:pStyle w:val="NormalWeb"/>
         <w:spacing w:line="360" w:lineRule="auto"/>
+        <w:jc w:val="both"/>
         <w:rPr>
           <w:rFonts w:ascii="Arial" w:hAnsi="Arial" w:cs="Arial"/>
         </w:rPr>
@@ -6229,7 +6717,19 @@
         <w:rPr>
           <w:rFonts w:ascii="Arial" w:hAnsi="Arial" w:cs="Arial"/>
         </w:rPr>
-        <w:t xml:space="preserve">Ceci conclu mon projet visant à créer un </w:t>
+        <w:t>Ceci conclu</w:t>
+      </w:r>
+      <w:r>
+        <w:rPr>
+          <w:rFonts w:ascii="Arial" w:hAnsi="Arial" w:cs="Arial"/>
+        </w:rPr>
+        <w:t>t</w:t>
+      </w:r>
+      <w:r>
+        <w:rPr>
+          <w:rFonts w:ascii="Arial" w:hAnsi="Arial" w:cs="Arial"/>
+        </w:rPr>
+        <w:t xml:space="preserve"> mon projet visant à créer un </w:t>
       </w:r>
       <w:r>
         <w:rPr>
@@ -6243,13 +6743,25 @@
         <w:rPr>
           <w:rFonts w:ascii="Arial" w:hAnsi="Arial" w:cs="Arial"/>
         </w:rPr>
-        <w:t xml:space="preserve"> ayant la capacité de communiqué avec une IA afin de pouvoir répondre à des questions simples qui lui sont posés.</w:t>
+        <w:t xml:space="preserve"> ayant la capacité de communiqué avec une IA afin de pouvoir répondre à des questions simples qui lui sont posé</w:t>
       </w:r>
       <w:r>
         <w:rPr>
           <w:rFonts w:ascii="Arial" w:hAnsi="Arial" w:cs="Arial"/>
         </w:rPr>
-        <w:t xml:space="preserve"> Ceci combine donc deux aspects technologiques d’intelligence artificielle. D’une part, il y a l’aspect robot artificielle programmable qui provient de </w:t>
+        <w:t>e</w:t>
+      </w:r>
+      <w:r>
+        <w:rPr>
+          <w:rFonts w:ascii="Arial" w:hAnsi="Arial" w:cs="Arial"/>
+        </w:rPr>
+        <w:t>s.</w:t>
+      </w:r>
+      <w:r>
+        <w:rPr>
+          <w:rFonts w:ascii="Arial" w:hAnsi="Arial" w:cs="Arial"/>
+        </w:rPr>
+        <w:t xml:space="preserve"> Ceci combine donc deux aspects technologiques d’intelligence artificielle. D’une part, il y a l’aspect robot artificiel programmable qui provient de </w:t>
       </w:r>
       <w:r>
         <w:rPr>
@@ -6289,12 +6801,24 @@
         <w:rPr>
           <w:rFonts w:ascii="Arial" w:hAnsi="Arial" w:cs="Arial"/>
         </w:rPr>
-        <w:t xml:space="preserve"> d’une IA afin de prendre des mots-clefs en </w:t>
+        <w:t xml:space="preserve"> d’une IA afin de prendre des mots-clefs e</w:t>
       </w:r>
       <w:r>
         <w:rPr>
           <w:rFonts w:ascii="Arial" w:hAnsi="Arial" w:cs="Arial"/>
         </w:rPr>
+        <w:t>t e</w:t>
+      </w:r>
+      <w:r>
+        <w:rPr>
+          <w:rFonts w:ascii="Arial" w:hAnsi="Arial" w:cs="Arial"/>
+        </w:rPr>
+        <w:t xml:space="preserve">n </w:t>
+      </w:r>
+      <w:r>
+        <w:rPr>
+          <w:rFonts w:ascii="Arial" w:hAnsi="Arial" w:cs="Arial"/>
+        </w:rPr>
         <w:t>effectuer</w:t>
       </w:r>
       <w:r>
@@ -6313,7 +6837,19 @@
         <w:rPr>
           <w:rFonts w:ascii="Arial" w:hAnsi="Arial" w:cs="Arial"/>
         </w:rPr>
-        <w:t xml:space="preserve"> et de ressortir la réponse la mieux adapté. Ceci permet donc à un utilisateur ayant ce </w:t>
+        <w:t xml:space="preserve"> et de ressortir la réponse la mieux adapté</w:t>
+      </w:r>
+      <w:r>
+        <w:rPr>
+          <w:rFonts w:ascii="Arial" w:hAnsi="Arial" w:cs="Arial"/>
+        </w:rPr>
+        <w:t>e</w:t>
+      </w:r>
+      <w:r>
+        <w:rPr>
+          <w:rFonts w:ascii="Arial" w:hAnsi="Arial" w:cs="Arial"/>
+        </w:rPr>
+        <w:t xml:space="preserve">. Ceci permet donc à un utilisateur ayant ce </w:t>
       </w:r>
       <w:r>
         <w:rPr>
@@ -6367,12 +6903,25 @@
         <w:rPr>
           <w:rFonts w:ascii="Arial" w:hAnsi="Arial" w:cs="Arial"/>
         </w:rPr>
-        <w:t xml:space="preserve"> une réponse approprié pour la question saisie.</w:t>
+        <w:t xml:space="preserve"> une réponse approprié</w:t>
+      </w:r>
+      <w:r>
+        <w:rPr>
+          <w:rFonts w:ascii="Arial" w:hAnsi="Arial" w:cs="Arial"/>
+        </w:rPr>
+        <w:t>e</w:t>
+      </w:r>
+      <w:r>
+        <w:rPr>
+          <w:rFonts w:ascii="Arial" w:hAnsi="Arial" w:cs="Arial"/>
+        </w:rPr>
+        <w:t xml:space="preserve"> pour la question saisie.</w:t>
       </w:r>
     </w:p>
     <w:p>
       <w:pPr>
         <w:spacing w:line="360" w:lineRule="auto"/>
+        <w:jc w:val="both"/>
         <w:rPr>
           <w:rFonts w:cs="Arial"/>
           <w:szCs w:val="24"/>
@@ -6415,7 +6964,35 @@
           <w:rFonts w:cs="Arial"/>
           <w:szCs w:val="24"/>
         </w:rPr>
-        <w:t xml:space="preserve"> ou encore de l’IA auquel il est couplé. Plusieurs méthode existe pour améliorer ou changer l’usage de ce petit </w:t>
+        <w:t xml:space="preserve"> ou encore de l’IA auquel il est couplé. Plusieurs méthode</w:t>
+      </w:r>
+      <w:r>
+        <w:rPr>
+          <w:rFonts w:cs="Arial"/>
+          <w:szCs w:val="24"/>
+        </w:rPr>
+        <w:t>s</w:t>
+      </w:r>
+      <w:r>
+        <w:rPr>
+          <w:rFonts w:cs="Arial"/>
+          <w:szCs w:val="24"/>
+        </w:rPr>
+        <w:t xml:space="preserve"> existe</w:t>
+      </w:r>
+      <w:r>
+        <w:rPr>
+          <w:rFonts w:cs="Arial"/>
+          <w:szCs w:val="24"/>
+        </w:rPr>
+        <w:t>nt</w:t>
+      </w:r>
+      <w:r>
+        <w:rPr>
+          <w:rFonts w:cs="Arial"/>
+          <w:szCs w:val="24"/>
+        </w:rPr>
+        <w:t xml:space="preserve"> pour améliorer ou changer l’usage de ce petit </w:t>
       </w:r>
       <w:r>
         <w:rPr>
@@ -6431,46 +7008,89 @@
           <w:rFonts w:cs="Arial"/>
           <w:szCs w:val="24"/>
         </w:rPr>
-        <w:t xml:space="preserve">. Étant donné la popularité croissante des IA sur l’aspect technologique dans nos vies, je ne peux que me demandé s’il existe une limite de leur capacité et selon </w:t>
+        <w:t>. Étant donné la popularité croissante des IA sur l’aspect technologique dans nos vies, je ne peux que me demand</w:t>
       </w:r>
       <w:r>
         <w:rPr>
           <w:rFonts w:cs="Arial"/>
           <w:szCs w:val="24"/>
         </w:rPr>
-        <w:t>quelle condition</w:t>
+        <w:t>er</w:t>
       </w:r>
       <w:r>
         <w:rPr>
           <w:rFonts w:cs="Arial"/>
           <w:szCs w:val="24"/>
         </w:rPr>
-        <w:t xml:space="preserve"> devrait-on les utilisés. De manières communes peu importe les banalités ou pour de </w:t>
+        <w:t xml:space="preserve"> s’il existe une limite de leur capacité et selon </w:t>
       </w:r>
       <w:r>
         <w:rPr>
           <w:rFonts w:cs="Arial"/>
           <w:szCs w:val="24"/>
         </w:rPr>
-        <w:t>simple fonctionnalité plus avancée</w:t>
+        <w:t>quelle condition</w:t>
       </w:r>
       <w:r>
         <w:rPr>
           <w:rFonts w:cs="Arial"/>
           <w:szCs w:val="24"/>
         </w:rPr>
-        <w:t xml:space="preserve"> uniquement. Quel serait l’enjeu d’utiliser de façon répétitive une IA pouvant répondre à toutes questions ? Devrait-on imposer des limites dès maintenant face à cette nouvelle ère qu’est l’intelligence artificielle</w:t>
+        <w:t xml:space="preserve"> </w:t>
       </w:r>
       <w:r>
         <w:rPr>
           <w:rFonts w:cs="Arial"/>
           <w:szCs w:val="24"/>
         </w:rPr>
+        <w:t>on doit</w:t>
+      </w:r>
+      <w:r>
+        <w:rPr>
+          <w:rFonts w:cs="Arial"/>
+          <w:szCs w:val="24"/>
+        </w:rPr>
+        <w:t xml:space="preserve"> les utilis</w:t>
+      </w:r>
+      <w:r>
+        <w:rPr>
+          <w:rFonts w:cs="Arial"/>
+          <w:szCs w:val="24"/>
+        </w:rPr>
+        <w:t>er</w:t>
+      </w:r>
+      <w:r>
+        <w:rPr>
+          <w:rFonts w:cs="Arial"/>
+          <w:szCs w:val="24"/>
+        </w:rPr>
+        <w:t xml:space="preserve">. De manières communes peu importe les banalités ou pour de </w:t>
+      </w:r>
+      <w:r>
+        <w:rPr>
+          <w:rFonts w:cs="Arial"/>
+          <w:szCs w:val="24"/>
+        </w:rPr>
+        <w:t>simple fonctionnalité plus avancée</w:t>
+      </w:r>
+      <w:r>
+        <w:rPr>
+          <w:rFonts w:cs="Arial"/>
+          <w:szCs w:val="24"/>
+        </w:rPr>
+        <w:t xml:space="preserve"> uniquement. Quel serait l’enjeu d’utiliser de façon répétitive une IA pouvant répondre à toutes questions ? Devrait-on imposer des limites dès maintenant face à cette nouvelle ère qu’est l’intelligence artificielle</w:t>
+      </w:r>
+      <w:r>
+        <w:rPr>
+          <w:rFonts w:cs="Arial"/>
+          <w:szCs w:val="24"/>
+        </w:rPr>
         <w:t xml:space="preserve"> ?</w:t>
       </w:r>
     </w:p>
     <w:p>
       <w:pPr>
+        <w:jc w:val="both"/>
         <w:rPr>
           <w:rFonts w:cs="Arial"/>
           <w:szCs w:val="24"/>
@@ -6488,11 +7108,12 @@
       <w:pPr>
         <w:pStyle w:val="Titre1"/>
         <w:spacing w:line="360" w:lineRule="auto"/>
+        <w:jc w:val="both"/>
         <w:rPr>
           <w:rFonts w:cs="Arial"/>
         </w:rPr>
       </w:pPr>
-      <w:bookmarkStart w:id="12" w:name="_Toc136862330"/>
+      <w:bookmarkStart w:id="12" w:name="_Toc136865393"/>
       <w:r>
         <w:rPr>
           <w:rFonts w:cs="Arial"/>
@@ -6504,6 +7125,7 @@
     </w:p>
     <w:p>
       <w:pPr>
+        <w:jc w:val="both"/>
         <w:rPr>
           <w:rFonts w:cs="Arial"/>
           <w:sz w:val="26"/>
@@ -6516,7 +7138,23 @@
           <w:sz w:val="26"/>
           <w:szCs w:val="26"/>
         </w:rPr>
-        <w:t>Section Information Générale</w:t>
+        <w:t xml:space="preserve">Section Information </w:t>
+      </w:r>
+      <w:r>
+        <w:rPr>
+          <w:rFonts w:cs="Arial"/>
+          <w:sz w:val="26"/>
+          <w:szCs w:val="26"/>
+        </w:rPr>
+        <w:t>g</w:t>
+      </w:r>
+      <w:r>
+        <w:rPr>
+          <w:rFonts w:cs="Arial"/>
+          <w:sz w:val="26"/>
+          <w:szCs w:val="26"/>
+        </w:rPr>
+        <w:t>énérale</w:t>
       </w:r>
     </w:p>
     <w:p>
@@ -6526,13 +7164,14 @@
           <w:numId w:val="1"/>
         </w:numPr>
         <w:spacing w:after="0" w:line="240" w:lineRule="auto"/>
+        <w:jc w:val="both"/>
         <w:textAlignment w:val="center"/>
         <w:rPr>
           <w:rFonts w:ascii="Calibri" w:hAnsi="Calibri" w:cs="Calibri"/>
           <w:sz w:val="22"/>
         </w:rPr>
       </w:pPr>
-      <w:hyperlink r:id="rId13" w:history="1">
+      <w:hyperlink r:id="rId15" w:history="1">
         <w:r>
           <w:rPr>
             <w:rStyle w:val="Lienhypertexte"/>
@@ -6551,12 +7190,13 @@
           <w:numId w:val="1"/>
         </w:numPr>
         <w:spacing w:after="0" w:line="240" w:lineRule="auto"/>
+        <w:jc w:val="both"/>
         <w:textAlignment w:val="center"/>
         <w:rPr>
           <w:rFonts w:ascii="Calibri" w:hAnsi="Calibri" w:cs="Calibri"/>
         </w:rPr>
       </w:pPr>
-      <w:hyperlink r:id="rId14" w:history="1">
+      <w:hyperlink r:id="rId16" w:history="1">
         <w:r>
           <w:rPr>
             <w:rStyle w:val="Lienhypertexte"/>
@@ -6575,12 +7215,13 @@
           <w:numId w:val="1"/>
         </w:numPr>
         <w:spacing w:after="0" w:line="240" w:lineRule="auto"/>
+        <w:jc w:val="both"/>
         <w:textAlignment w:val="center"/>
         <w:rPr>
           <w:rFonts w:ascii="Calibri" w:hAnsi="Calibri" w:cs="Calibri"/>
         </w:rPr>
       </w:pPr>
-      <w:hyperlink r:id="rId15" w:history="1">
+      <w:hyperlink r:id="rId17" w:history="1">
         <w:r>
           <w:rPr>
             <w:rStyle w:val="Lienhypertexte"/>
@@ -6600,6 +7241,7 @@
           <w:numId w:val="1"/>
         </w:numPr>
         <w:spacing w:before="0" w:beforeAutospacing="0" w:after="0" w:afterAutospacing="0" w:line="480" w:lineRule="auto"/>
+        <w:jc w:val="both"/>
       </w:pPr>
       <w:proofErr w:type="spellStart"/>
       <w:r>
@@ -6668,7 +7310,7 @@
       <w:r>
         <w:t xml:space="preserve"> Intelligence. </w:t>
       </w:r>
-      <w:hyperlink r:id="rId16" w:history="1">
+      <w:hyperlink r:id="rId18" w:history="1">
         <w:r>
           <w:rPr>
             <w:rStyle w:val="Lienhypertexte"/>
@@ -6685,6 +7327,7 @@
           <w:numId w:val="1"/>
         </w:numPr>
         <w:spacing w:before="0" w:beforeAutospacing="0" w:after="0" w:afterAutospacing="0" w:line="480" w:lineRule="auto"/>
+        <w:jc w:val="both"/>
       </w:pPr>
       <w:proofErr w:type="spellStart"/>
       <w:r>
@@ -6753,41 +7396,18 @@
       <w:r>
         <w:t xml:space="preserve"> Intelligence. </w:t>
       </w:r>
-      <w:hyperlink r:id="rId17" w:history="1">
+      <w:hyperlink r:id="rId19" w:history="1">
         <w:r>
           <w:rPr>
             <w:rStyle w:val="Lienhypertexte"/>
           </w:rPr>
-          <w:t>https://www.coe.int/en/web/artificial-intelligence/</w:t>
-        </w:r>
-        <w:r>
-          <w:rPr>
-            <w:rStyle w:val="Lienhypertexte"/>
-          </w:rPr>
-          <w:t>what</w:t>
-        </w:r>
-        <w:r>
-          <w:rPr>
-            <w:rStyle w:val="Lienhypertexte"/>
-          </w:rPr>
-          <w:t>-</w:t>
-        </w:r>
-        <w:r>
-          <w:rPr>
-            <w:rStyle w:val="Lienhypertexte"/>
-          </w:rPr>
-          <w:t>is</w:t>
-        </w:r>
-        <w:r>
-          <w:rPr>
-            <w:rStyle w:val="Lienhypertexte"/>
-          </w:rPr>
-          <w:t>-ai</w:t>
+          <w:t>https://www.coe.int/en/web/artificial-intelligence/what-is-ai</w:t>
         </w:r>
       </w:hyperlink>
     </w:p>
     <w:p>
       <w:pPr>
+        <w:jc w:val="both"/>
         <w:rPr>
           <w:rFonts w:cs="Arial"/>
           <w:sz w:val="26"/>
@@ -6810,13 +7430,14 @@
           <w:numId w:val="4"/>
         </w:numPr>
         <w:spacing w:after="0" w:line="240" w:lineRule="auto"/>
+        <w:jc w:val="both"/>
         <w:textAlignment w:val="center"/>
         <w:rPr>
           <w:rFonts w:ascii="Calibri" w:hAnsi="Calibri" w:cs="Calibri"/>
           <w:sz w:val="22"/>
         </w:rPr>
       </w:pPr>
-      <w:hyperlink r:id="rId18" w:history="1">
+      <w:hyperlink r:id="rId20" w:history="1">
         <w:r>
           <w:rPr>
             <w:rStyle w:val="Lienhypertexte"/>
@@ -6835,13 +7456,14 @@
           <w:numId w:val="4"/>
         </w:numPr>
         <w:spacing w:after="0" w:line="240" w:lineRule="auto"/>
+        <w:jc w:val="both"/>
         <w:textAlignment w:val="center"/>
         <w:rPr>
           <w:rFonts w:ascii="Calibri" w:hAnsi="Calibri" w:cs="Calibri"/>
           <w:sz w:val="22"/>
         </w:rPr>
       </w:pPr>
-      <w:hyperlink r:id="rId19" w:history="1">
+      <w:hyperlink r:id="rId21" w:history="1">
         <w:r>
           <w:rPr>
             <w:rStyle w:val="Lienhypertexte"/>
@@ -6860,13 +7482,14 @@
           <w:numId w:val="4"/>
         </w:numPr>
         <w:spacing w:after="0" w:line="240" w:lineRule="auto"/>
+        <w:jc w:val="both"/>
         <w:textAlignment w:val="center"/>
         <w:rPr>
           <w:rFonts w:ascii="Calibri" w:hAnsi="Calibri" w:cs="Calibri"/>
           <w:sz w:val="22"/>
         </w:rPr>
       </w:pPr>
-      <w:hyperlink r:id="rId20" w:history="1">
+      <w:hyperlink r:id="rId22" w:history="1">
         <w:r>
           <w:rPr>
             <w:rStyle w:val="Lienhypertexte"/>
@@ -6885,13 +7508,14 @@
           <w:numId w:val="4"/>
         </w:numPr>
         <w:spacing w:after="0" w:line="240" w:lineRule="auto"/>
+        <w:jc w:val="both"/>
         <w:textAlignment w:val="center"/>
         <w:rPr>
           <w:rFonts w:ascii="Calibri" w:hAnsi="Calibri" w:cs="Calibri"/>
           <w:sz w:val="22"/>
         </w:rPr>
       </w:pPr>
-      <w:hyperlink r:id="rId21" w:history="1">
+      <w:hyperlink r:id="rId23" w:history="1">
         <w:r>
           <w:rPr>
             <w:rStyle w:val="Lienhypertexte"/>
@@ -6910,13 +7534,14 @@
           <w:numId w:val="4"/>
         </w:numPr>
         <w:spacing w:after="0" w:line="240" w:lineRule="auto"/>
+        <w:jc w:val="both"/>
         <w:textAlignment w:val="center"/>
         <w:rPr>
           <w:rFonts w:ascii="Calibri" w:hAnsi="Calibri" w:cs="Calibri"/>
           <w:sz w:val="22"/>
         </w:rPr>
       </w:pPr>
-      <w:hyperlink r:id="rId22" w:history="1">
+      <w:hyperlink r:id="rId24" w:history="1">
         <w:r>
           <w:rPr>
             <w:rStyle w:val="Lienhypertexte"/>
@@ -6932,6 +7557,7 @@
       <w:pPr>
         <w:pStyle w:val="NormalWeb"/>
         <w:spacing w:before="0" w:beforeAutospacing="0" w:after="0" w:afterAutospacing="0"/>
+        <w:jc w:val="both"/>
         <w:rPr>
           <w:rFonts w:ascii="Arial" w:hAnsi="Arial" w:cs="Arial"/>
           <w:sz w:val="26"/>
@@ -6943,6 +7569,7 @@
       <w:pPr>
         <w:pStyle w:val="NormalWeb"/>
         <w:spacing w:before="0" w:beforeAutospacing="0" w:after="0" w:afterAutospacing="0"/>
+        <w:jc w:val="both"/>
         <w:rPr>
           <w:rFonts w:ascii="Arial" w:hAnsi="Arial" w:cs="Arial"/>
           <w:sz w:val="26"/>
@@ -6970,6 +7597,7 @@
       <w:pPr>
         <w:pStyle w:val="NormalWeb"/>
         <w:spacing w:before="0" w:beforeAutospacing="0" w:after="0" w:afterAutospacing="0"/>
+        <w:jc w:val="both"/>
         <w:rPr>
           <w:rFonts w:ascii="Arial" w:hAnsi="Arial" w:cs="Arial"/>
           <w:sz w:val="26"/>
@@ -6984,13 +7612,14 @@
           <w:numId w:val="5"/>
         </w:numPr>
         <w:spacing w:after="0" w:line="240" w:lineRule="auto"/>
+        <w:jc w:val="both"/>
         <w:textAlignment w:val="center"/>
         <w:rPr>
           <w:rFonts w:ascii="Calibri" w:hAnsi="Calibri" w:cs="Calibri"/>
           <w:sz w:val="22"/>
         </w:rPr>
       </w:pPr>
-      <w:hyperlink r:id="rId23" w:history="1">
+      <w:hyperlink r:id="rId25" w:history="1">
         <w:r>
           <w:rPr>
             <w:rStyle w:val="Lienhypertexte"/>
@@ -7009,13 +7638,14 @@
           <w:numId w:val="5"/>
         </w:numPr>
         <w:spacing w:after="0" w:line="240" w:lineRule="auto"/>
+        <w:jc w:val="both"/>
         <w:textAlignment w:val="center"/>
         <w:rPr>
           <w:rFonts w:ascii="Calibri" w:hAnsi="Calibri" w:cs="Calibri"/>
           <w:sz w:val="22"/>
         </w:rPr>
       </w:pPr>
-      <w:hyperlink r:id="rId24" w:history="1">
+      <w:hyperlink r:id="rId26" w:history="1">
         <w:r>
           <w:rPr>
             <w:rStyle w:val="Lienhypertexte"/>
@@ -7034,13 +7664,14 @@
           <w:numId w:val="5"/>
         </w:numPr>
         <w:spacing w:after="0" w:line="240" w:lineRule="auto"/>
+        <w:jc w:val="both"/>
         <w:textAlignment w:val="center"/>
         <w:rPr>
           <w:rFonts w:ascii="Calibri" w:hAnsi="Calibri" w:cs="Calibri"/>
           <w:sz w:val="22"/>
         </w:rPr>
       </w:pPr>
-      <w:hyperlink r:id="rId25" w:history="1">
+      <w:hyperlink r:id="rId27" w:history="1">
         <w:r>
           <w:rPr>
             <w:rStyle w:val="Lienhypertexte"/>
@@ -7059,13 +7690,14 @@
           <w:numId w:val="5"/>
         </w:numPr>
         <w:spacing w:after="0" w:line="240" w:lineRule="auto"/>
+        <w:jc w:val="both"/>
         <w:textAlignment w:val="center"/>
         <w:rPr>
           <w:rFonts w:ascii="Calibri" w:hAnsi="Calibri" w:cs="Calibri"/>
           <w:sz w:val="22"/>
         </w:rPr>
       </w:pPr>
-      <w:hyperlink r:id="rId26" w:history="1">
+      <w:hyperlink r:id="rId28" w:history="1">
         <w:r>
           <w:rPr>
             <w:rStyle w:val="Lienhypertexte"/>
@@ -7084,12 +7716,13 @@
           <w:numId w:val="5"/>
         </w:numPr>
         <w:spacing w:after="0" w:line="240" w:lineRule="auto"/>
+        <w:jc w:val="both"/>
         <w:textAlignment w:val="center"/>
         <w:rPr>
           <w:rFonts w:ascii="Calibri" w:hAnsi="Calibri" w:cs="Calibri"/>
         </w:rPr>
       </w:pPr>
-      <w:hyperlink r:id="rId27" w:history="1">
+      <w:hyperlink r:id="rId29" w:history="1">
         <w:r>
           <w:rPr>
             <w:rStyle w:val="Lienhypertexte"/>
@@ -7102,7 +7735,7 @@
       </w:hyperlink>
     </w:p>
     <w:sectPr>
-      <w:footerReference w:type="first" r:id="rId28"/>
+      <w:footerReference w:type="first" r:id="rId30"/>
       <w:pgSz w:w="12240" w:h="15840"/>
       <w:pgMar w:top="1440" w:right="1440" w:bottom="1440" w:left="1440" w:header="708" w:footer="708" w:gutter="0"/>
       <w:pgNumType w:start="1"/>
@@ -7115,7 +7748,7 @@
 </file>
 
 <file path=word/endnotes.xml><?xml version="1.0" encoding="utf-8"?>
-<w:endnotes xmlns:wpc="http://schemas.microsoft.com/office/word/2010/wordprocessingCanvas" xmlns:cx="http://schemas.microsoft.com/office/drawing/2014/chartex" xmlns:cx1="http://schemas.microsoft.com/office/drawing/2015/9/8/chartex" xmlns:cx2="http://schemas.microsoft.com/office/drawing/2015/10/21/chartex" xmlns:cx3="http://schemas.microsoft.com/office/drawing/2016/5/9/chartex" xmlns:cx4="http://schemas.microsoft.com/office/drawing/2016/5/10/chartex" xmlns:cx5="http://schemas.microsoft.com/office/drawing/2016/5/11/chartex" xmlns:cx6="http://schemas.microsoft.com/office/drawing/2016/5/12/chartex" xmlns:cx7="http://schemas.microsoft.com/office/drawing/2016/5/13/chartex" xmlns:cx8="http://schemas.microsoft.com/office/drawing/2016/5/14/chartex" xmlns:mc="http://schemas.openxmlformats.org/markup-compatibility/2006" xmlns:aink="http://schemas.microsoft.com/office/drawing/2016/ink" xmlns:am3d="http://schemas.microsoft.com/office/drawing/2017/model3d" xmlns:o="urn:schemas-microsoft-com:office:office" xmlns:oel="http://schemas.microsoft.com/office/2019/extlst" xmlns:r="http://schemas.openxmlformats.org/officeDocument/2006/relationships" xmlns:m="http://schemas.openxmlformats.org/officeDocument/2006/math" xmlns:v="urn:schemas-microsoft-com:vml" xmlns:wp14="http://schemas.microsoft.com/office/word/2010/wordprocessingDrawing" xmlns:wp="http://schemas.openxmlformats.org/drawingml/2006/wordprocessingDrawing" xmlns:w10="urn:schemas-microsoft-com:office:word" xmlns:w="http://schemas.openxmlformats.org/wordprocessingml/2006/main" xmlns:w14="http://schemas.microsoft.com/office/word/2010/wordml" xmlns:w15="http://schemas.microsoft.com/office/word/2012/wordml" xmlns:w16cex="http://schemas.microsoft.com/office/word/2018/wordml/cex" xmlns:w16cid="http://schemas.microsoft.com/office/word/2016/wordml/cid" xmlns:w16="http://schemas.microsoft.com/office/word/2018/wordml" xmlns:w16du="http://schemas.microsoft.com/office/word/2023/wordml/word16du" xmlns:w16sdtdh="http://schemas.microsoft.com/office/word/2020/wordml/sdtdatahash" xmlns:w16se="http://schemas.microsoft.com/office/word/2015/wordml/symex" xmlns:wpg="http://schemas.microsoft.com/office/word/2010/wordprocessingGroup" xmlns:wpi="http://schemas.microsoft.com/office/word/2010/wordprocessingInk" xmlns:wne="http://schemas.microsoft.com/office/word/2006/wordml" xmlns:wps="http://schemas.microsoft.com/office/word/2010/wordprocessingShape" mc:Ignorable="w14 w15 w16se w16cid w16 w16cex w16sdtdh wp14">
+<w:endnotes xmlns:wpc="http://schemas.microsoft.com/office/word/2010/wordprocessingCanvas" xmlns:cx="http://schemas.microsoft.com/office/drawing/2014/chartex" xmlns:cx1="http://schemas.microsoft.com/office/drawing/2015/9/8/chartex" xmlns:cx2="http://schemas.microsoft.com/office/drawing/2015/10/21/chartex" xmlns:cx3="http://schemas.microsoft.com/office/drawing/2016/5/9/chartex" xmlns:cx4="http://schemas.microsoft.com/office/drawing/2016/5/10/chartex" xmlns:cx5="http://schemas.microsoft.com/office/drawing/2016/5/11/chartex" xmlns:cx6="http://schemas.microsoft.com/office/drawing/2016/5/12/chartex" xmlns:cx7="http://schemas.microsoft.com/office/drawing/2016/5/13/chartex" xmlns:cx8="http://schemas.microsoft.com/office/drawing/2016/5/14/chartex" xmlns:mc="http://schemas.openxmlformats.org/markup-compatibility/2006" xmlns:aink="http://schemas.microsoft.com/office/drawing/2016/ink" xmlns:am3d="http://schemas.microsoft.com/office/drawing/2017/model3d" xmlns:o="urn:schemas-microsoft-com:office:office" xmlns:oel="http://schemas.microsoft.com/office/2019/extlst" xmlns:r="http://schemas.openxmlformats.org/officeDocument/2006/relationships" xmlns:m="http://schemas.openxmlformats.org/officeDocument/2006/math" xmlns:v="urn:schemas-microsoft-com:vml" xmlns:wp14="http://schemas.microsoft.com/office/word/2010/wordprocessingDrawing" xmlns:wp="http://schemas.openxmlformats.org/drawingml/2006/wordprocessingDrawing" xmlns:w10="urn:schemas-microsoft-com:office:word" xmlns:w="http://schemas.openxmlformats.org/wordprocessingml/2006/main" xmlns:w14="http://schemas.microsoft.com/office/word/2010/wordml" xmlns:w15="http://schemas.microsoft.com/office/word/2012/wordml" xmlns:w16cex="http://schemas.microsoft.com/office/word/2018/wordml/cex" xmlns:w16cid="http://schemas.microsoft.com/office/word/2016/wordml/cid" xmlns:w16="http://schemas.microsoft.com/office/word/2018/wordml" xmlns:w16sdtdh="http://schemas.microsoft.com/office/word/2020/wordml/sdtdatahash" xmlns:w16se="http://schemas.microsoft.com/office/word/2015/wordml/symex" xmlns:wpg="http://schemas.microsoft.com/office/word/2010/wordprocessingGroup" xmlns:wpi="http://schemas.microsoft.com/office/word/2010/wordprocessingInk" xmlns:wne="http://schemas.microsoft.com/office/word/2006/wordml" xmlns:wps="http://schemas.microsoft.com/office/word/2010/wordprocessingShape" mc:Ignorable="w14 w15 w16se w16cid w16 w16cex w16sdtdh wp14">
   <w:endnote w:type="separator" w:id="-1">
     <w:p>
       <w:pPr>
@@ -7140,7 +7773,7 @@
 </file>
 
 <file path=word/footer1.xml><?xml version="1.0" encoding="utf-8"?>
-<w:ftr xmlns:wpc="http://schemas.microsoft.com/office/word/2010/wordprocessingCanvas" xmlns:cx="http://schemas.microsoft.com/office/drawing/2014/chartex" xmlns:cx1="http://schemas.microsoft.com/office/drawing/2015/9/8/chartex" xmlns:cx2="http://schemas.microsoft.com/office/drawing/2015/10/21/chartex" xmlns:cx3="http://schemas.microsoft.com/office/drawing/2016/5/9/chartex" xmlns:cx4="http://schemas.microsoft.com/office/drawing/2016/5/10/chartex" xmlns:cx5="http://schemas.microsoft.com/office/drawing/2016/5/11/chartex" xmlns:cx6="http://schemas.microsoft.com/office/drawing/2016/5/12/chartex" xmlns:cx7="http://schemas.microsoft.com/office/drawing/2016/5/13/chartex" xmlns:cx8="http://schemas.microsoft.com/office/drawing/2016/5/14/chartex" xmlns:mc="http://schemas.openxmlformats.org/markup-compatibility/2006" xmlns:aink="http://schemas.microsoft.com/office/drawing/2016/ink" xmlns:am3d="http://schemas.microsoft.com/office/drawing/2017/model3d" xmlns:o="urn:schemas-microsoft-com:office:office" xmlns:oel="http://schemas.microsoft.com/office/2019/extlst" xmlns:r="http://schemas.openxmlformats.org/officeDocument/2006/relationships" xmlns:m="http://schemas.openxmlformats.org/officeDocument/2006/math" xmlns:v="urn:schemas-microsoft-com:vml" xmlns:wp14="http://schemas.microsoft.com/office/word/2010/wordprocessingDrawing" xmlns:wp="http://schemas.openxmlformats.org/drawingml/2006/wordprocessingDrawing" xmlns:w10="urn:schemas-microsoft-com:office:word" xmlns:w="http://schemas.openxmlformats.org/wordprocessingml/2006/main" xmlns:w14="http://schemas.microsoft.com/office/word/2010/wordml" xmlns:w15="http://schemas.microsoft.com/office/word/2012/wordml" xmlns:w16cex="http://schemas.microsoft.com/office/word/2018/wordml/cex" xmlns:w16cid="http://schemas.microsoft.com/office/word/2016/wordml/cid" xmlns:w16="http://schemas.microsoft.com/office/word/2018/wordml" xmlns:w16du="http://schemas.microsoft.com/office/word/2023/wordml/word16du" xmlns:w16sdtdh="http://schemas.microsoft.com/office/word/2020/wordml/sdtdatahash" xmlns:w16se="http://schemas.microsoft.com/office/word/2015/wordml/symex" xmlns:wpg="http://schemas.microsoft.com/office/word/2010/wordprocessingGroup" xmlns:wpi="http://schemas.microsoft.com/office/word/2010/wordprocessingInk" xmlns:wne="http://schemas.microsoft.com/office/word/2006/wordml" xmlns:wps="http://schemas.microsoft.com/office/word/2010/wordprocessingShape" mc:Ignorable="w14 w15 w16se w16cid w16 w16cex w16sdtdh wp14">
+<w:ftr xmlns:wpc="http://schemas.microsoft.com/office/word/2010/wordprocessingCanvas" xmlns:cx="http://schemas.microsoft.com/office/drawing/2014/chartex" xmlns:cx1="http://schemas.microsoft.com/office/drawing/2015/9/8/chartex" xmlns:cx2="http://schemas.microsoft.com/office/drawing/2015/10/21/chartex" xmlns:cx3="http://schemas.microsoft.com/office/drawing/2016/5/9/chartex" xmlns:cx4="http://schemas.microsoft.com/office/drawing/2016/5/10/chartex" xmlns:cx5="http://schemas.microsoft.com/office/drawing/2016/5/11/chartex" xmlns:cx6="http://schemas.microsoft.com/office/drawing/2016/5/12/chartex" xmlns:cx7="http://schemas.microsoft.com/office/drawing/2016/5/13/chartex" xmlns:cx8="http://schemas.microsoft.com/office/drawing/2016/5/14/chartex" xmlns:mc="http://schemas.openxmlformats.org/markup-compatibility/2006" xmlns:aink="http://schemas.microsoft.com/office/drawing/2016/ink" xmlns:am3d="http://schemas.microsoft.com/office/drawing/2017/model3d" xmlns:o="urn:schemas-microsoft-com:office:office" xmlns:oel="http://schemas.microsoft.com/office/2019/extlst" xmlns:r="http://schemas.openxmlformats.org/officeDocument/2006/relationships" xmlns:m="http://schemas.openxmlformats.org/officeDocument/2006/math" xmlns:v="urn:schemas-microsoft-com:vml" xmlns:wp14="http://schemas.microsoft.com/office/word/2010/wordprocessingDrawing" xmlns:wp="http://schemas.openxmlformats.org/drawingml/2006/wordprocessingDrawing" xmlns:w10="urn:schemas-microsoft-com:office:word" xmlns:w="http://schemas.openxmlformats.org/wordprocessingml/2006/main" xmlns:w14="http://schemas.microsoft.com/office/word/2010/wordml" xmlns:w15="http://schemas.microsoft.com/office/word/2012/wordml" xmlns:w16cex="http://schemas.microsoft.com/office/word/2018/wordml/cex" xmlns:w16cid="http://schemas.microsoft.com/office/word/2016/wordml/cid" xmlns:w16="http://schemas.microsoft.com/office/word/2018/wordml" xmlns:w16sdtdh="http://schemas.microsoft.com/office/word/2020/wordml/sdtdatahash" xmlns:w16se="http://schemas.microsoft.com/office/word/2015/wordml/symex" xmlns:wpg="http://schemas.microsoft.com/office/word/2010/wordprocessingGroup" xmlns:wpi="http://schemas.microsoft.com/office/word/2010/wordprocessingInk" xmlns:wne="http://schemas.microsoft.com/office/word/2006/wordml" xmlns:wps="http://schemas.microsoft.com/office/word/2010/wordprocessingShape" mc:Ignorable="w14 w15 w16se w16cid w16 w16cex w16sdtdh wp14">
   <w:sdt>
     <w:sdtPr>
       <w:id w:val="393785138"/>
@@ -7185,7 +7818,7 @@
 </file>
 
 <file path=word/footer2.xml><?xml version="1.0" encoding="utf-8"?>
-<w:ftr xmlns:wpc="http://schemas.microsoft.com/office/word/2010/wordprocessingCanvas" xmlns:cx="http://schemas.microsoft.com/office/drawing/2014/chartex" xmlns:cx1="http://schemas.microsoft.com/office/drawing/2015/9/8/chartex" xmlns:cx2="http://schemas.microsoft.com/office/drawing/2015/10/21/chartex" xmlns:cx3="http://schemas.microsoft.com/office/drawing/2016/5/9/chartex" xmlns:cx4="http://schemas.microsoft.com/office/drawing/2016/5/10/chartex" xmlns:cx5="http://schemas.microsoft.com/office/drawing/2016/5/11/chartex" xmlns:cx6="http://schemas.microsoft.com/office/drawing/2016/5/12/chartex" xmlns:cx7="http://schemas.microsoft.com/office/drawing/2016/5/13/chartex" xmlns:cx8="http://schemas.microsoft.com/office/drawing/2016/5/14/chartex" xmlns:mc="http://schemas.openxmlformats.org/markup-compatibility/2006" xmlns:aink="http://schemas.microsoft.com/office/drawing/2016/ink" xmlns:am3d="http://schemas.microsoft.com/office/drawing/2017/model3d" xmlns:o="urn:schemas-microsoft-com:office:office" xmlns:oel="http://schemas.microsoft.com/office/2019/extlst" xmlns:r="http://schemas.openxmlformats.org/officeDocument/2006/relationships" xmlns:m="http://schemas.openxmlformats.org/officeDocument/2006/math" xmlns:v="urn:schemas-microsoft-com:vml" xmlns:wp14="http://schemas.microsoft.com/office/word/2010/wordprocessingDrawing" xmlns:wp="http://schemas.openxmlformats.org/drawingml/2006/wordprocessingDrawing" xmlns:w10="urn:schemas-microsoft-com:office:word" xmlns:w="http://schemas.openxmlformats.org/wordprocessingml/2006/main" xmlns:w14="http://schemas.microsoft.com/office/word/2010/wordml" xmlns:w15="http://schemas.microsoft.com/office/word/2012/wordml" xmlns:w16cex="http://schemas.microsoft.com/office/word/2018/wordml/cex" xmlns:w16cid="http://schemas.microsoft.com/office/word/2016/wordml/cid" xmlns:w16="http://schemas.microsoft.com/office/word/2018/wordml" xmlns:w16du="http://schemas.microsoft.com/office/word/2023/wordml/word16du" xmlns:w16sdtdh="http://schemas.microsoft.com/office/word/2020/wordml/sdtdatahash" xmlns:w16se="http://schemas.microsoft.com/office/word/2015/wordml/symex" xmlns:wpg="http://schemas.microsoft.com/office/word/2010/wordprocessingGroup" xmlns:wpi="http://schemas.microsoft.com/office/word/2010/wordprocessingInk" xmlns:wne="http://schemas.microsoft.com/office/word/2006/wordml" xmlns:wps="http://schemas.microsoft.com/office/word/2010/wordprocessingShape" mc:Ignorable="w14 w15 w16se w16cid w16 w16cex w16sdtdh wp14">
+<w:ftr xmlns:wpc="http://schemas.microsoft.com/office/word/2010/wordprocessingCanvas" xmlns:cx="http://schemas.microsoft.com/office/drawing/2014/chartex" xmlns:cx1="http://schemas.microsoft.com/office/drawing/2015/9/8/chartex" xmlns:cx2="http://schemas.microsoft.com/office/drawing/2015/10/21/chartex" xmlns:cx3="http://schemas.microsoft.com/office/drawing/2016/5/9/chartex" xmlns:cx4="http://schemas.microsoft.com/office/drawing/2016/5/10/chartex" xmlns:cx5="http://schemas.microsoft.com/office/drawing/2016/5/11/chartex" xmlns:cx6="http://schemas.microsoft.com/office/drawing/2016/5/12/chartex" xmlns:cx7="http://schemas.microsoft.com/office/drawing/2016/5/13/chartex" xmlns:cx8="http://schemas.microsoft.com/office/drawing/2016/5/14/chartex" xmlns:mc="http://schemas.openxmlformats.org/markup-compatibility/2006" xmlns:aink="http://schemas.microsoft.com/office/drawing/2016/ink" xmlns:am3d="http://schemas.microsoft.com/office/drawing/2017/model3d" xmlns:o="urn:schemas-microsoft-com:office:office" xmlns:oel="http://schemas.microsoft.com/office/2019/extlst" xmlns:r="http://schemas.openxmlformats.org/officeDocument/2006/relationships" xmlns:m="http://schemas.openxmlformats.org/officeDocument/2006/math" xmlns:v="urn:schemas-microsoft-com:vml" xmlns:wp14="http://schemas.microsoft.com/office/word/2010/wordprocessingDrawing" xmlns:wp="http://schemas.openxmlformats.org/drawingml/2006/wordprocessingDrawing" xmlns:w10="urn:schemas-microsoft-com:office:word" xmlns:w="http://schemas.openxmlformats.org/wordprocessingml/2006/main" xmlns:w14="http://schemas.microsoft.com/office/word/2010/wordml" xmlns:w15="http://schemas.microsoft.com/office/word/2012/wordml" xmlns:w16cex="http://schemas.microsoft.com/office/word/2018/wordml/cex" xmlns:w16cid="http://schemas.microsoft.com/office/word/2016/wordml/cid" xmlns:w16="http://schemas.microsoft.com/office/word/2018/wordml" xmlns:w16sdtdh="http://schemas.microsoft.com/office/word/2020/wordml/sdtdatahash" xmlns:w16se="http://schemas.microsoft.com/office/word/2015/wordml/symex" xmlns:wpg="http://schemas.microsoft.com/office/word/2010/wordprocessingGroup" xmlns:wpi="http://schemas.microsoft.com/office/word/2010/wordprocessingInk" xmlns:wne="http://schemas.microsoft.com/office/word/2006/wordml" xmlns:wps="http://schemas.microsoft.com/office/word/2010/wordprocessingShape" mc:Ignorable="w14 w15 w16se w16cid w16 w16cex w16sdtdh wp14">
   <w:sdt>
     <w:sdtPr>
       <w:id w:val="1311828361"/>
@@ -7230,7 +7863,7 @@
 </file>
 
 <file path=word/footnotes.xml><?xml version="1.0" encoding="utf-8"?>
-<w:footnotes xmlns:wpc="http://schemas.microsoft.com/office/word/2010/wordprocessingCanvas" xmlns:cx="http://schemas.microsoft.com/office/drawing/2014/chartex" xmlns:cx1="http://schemas.microsoft.com/office/drawing/2015/9/8/chartex" xmlns:cx2="http://schemas.microsoft.com/office/drawing/2015/10/21/chartex" xmlns:cx3="http://schemas.microsoft.com/office/drawing/2016/5/9/chartex" xmlns:cx4="http://schemas.microsoft.com/office/drawing/2016/5/10/chartex" xmlns:cx5="http://schemas.microsoft.com/office/drawing/2016/5/11/chartex" xmlns:cx6="http://schemas.microsoft.com/office/drawing/2016/5/12/chartex" xmlns:cx7="http://schemas.microsoft.com/office/drawing/2016/5/13/chartex" xmlns:cx8="http://schemas.microsoft.com/office/drawing/2016/5/14/chartex" xmlns:mc="http://schemas.openxmlformats.org/markup-compatibility/2006" xmlns:aink="http://schemas.microsoft.com/office/drawing/2016/ink" xmlns:am3d="http://schemas.microsoft.com/office/drawing/2017/model3d" xmlns:o="urn:schemas-microsoft-com:office:office" xmlns:oel="http://schemas.microsoft.com/office/2019/extlst" xmlns:r="http://schemas.openxmlformats.org/officeDocument/2006/relationships" xmlns:m="http://schemas.openxmlformats.org/officeDocument/2006/math" xmlns:v="urn:schemas-microsoft-com:vml" xmlns:wp14="http://schemas.microsoft.com/office/word/2010/wordprocessingDrawing" xmlns:wp="http://schemas.openxmlformats.org/drawingml/2006/wordprocessingDrawing" xmlns:w10="urn:schemas-microsoft-com:office:word" xmlns:w="http://schemas.openxmlformats.org/wordprocessingml/2006/main" xmlns:w14="http://schemas.microsoft.com/office/word/2010/wordml" xmlns:w15="http://schemas.microsoft.com/office/word/2012/wordml" xmlns:w16cex="http://schemas.microsoft.com/office/word/2018/wordml/cex" xmlns:w16cid="http://schemas.microsoft.com/office/word/2016/wordml/cid" xmlns:w16="http://schemas.microsoft.com/office/word/2018/wordml" xmlns:w16du="http://schemas.microsoft.com/office/word/2023/wordml/word16du" xmlns:w16sdtdh="http://schemas.microsoft.com/office/word/2020/wordml/sdtdatahash" xmlns:w16se="http://schemas.microsoft.com/office/word/2015/wordml/symex" xmlns:wpg="http://schemas.microsoft.com/office/word/2010/wordprocessingGroup" xmlns:wpi="http://schemas.microsoft.com/office/word/2010/wordprocessingInk" xmlns:wne="http://schemas.microsoft.com/office/word/2006/wordml" xmlns:wps="http://schemas.microsoft.com/office/word/2010/wordprocessingShape" mc:Ignorable="w14 w15 w16se w16cid w16 w16cex w16sdtdh wp14">
+<w:footnotes xmlns:wpc="http://schemas.microsoft.com/office/word/2010/wordprocessingCanvas" xmlns:cx="http://schemas.microsoft.com/office/drawing/2014/chartex" xmlns:cx1="http://schemas.microsoft.com/office/drawing/2015/9/8/chartex" xmlns:cx2="http://schemas.microsoft.com/office/drawing/2015/10/21/chartex" xmlns:cx3="http://schemas.microsoft.com/office/drawing/2016/5/9/chartex" xmlns:cx4="http://schemas.microsoft.com/office/drawing/2016/5/10/chartex" xmlns:cx5="http://schemas.microsoft.com/office/drawing/2016/5/11/chartex" xmlns:cx6="http://schemas.microsoft.com/office/drawing/2016/5/12/chartex" xmlns:cx7="http://schemas.microsoft.com/office/drawing/2016/5/13/chartex" xmlns:cx8="http://schemas.microsoft.com/office/drawing/2016/5/14/chartex" xmlns:mc="http://schemas.openxmlformats.org/markup-compatibility/2006" xmlns:aink="http://schemas.microsoft.com/office/drawing/2016/ink" xmlns:am3d="http://schemas.microsoft.com/office/drawing/2017/model3d" xmlns:o="urn:schemas-microsoft-com:office:office" xmlns:oel="http://schemas.microsoft.com/office/2019/extlst" xmlns:r="http://schemas.openxmlformats.org/officeDocument/2006/relationships" xmlns:m="http://schemas.openxmlformats.org/officeDocument/2006/math" xmlns:v="urn:schemas-microsoft-com:vml" xmlns:wp14="http://schemas.microsoft.com/office/word/2010/wordprocessingDrawing" xmlns:wp="http://schemas.openxmlformats.org/drawingml/2006/wordprocessingDrawing" xmlns:w10="urn:schemas-microsoft-com:office:word" xmlns:w="http://schemas.openxmlformats.org/wordprocessingml/2006/main" xmlns:w14="http://schemas.microsoft.com/office/word/2010/wordml" xmlns:w15="http://schemas.microsoft.com/office/word/2012/wordml" xmlns:w16cex="http://schemas.microsoft.com/office/word/2018/wordml/cex" xmlns:w16cid="http://schemas.microsoft.com/office/word/2016/wordml/cid" xmlns:w16="http://schemas.microsoft.com/office/word/2018/wordml" xmlns:w16sdtdh="http://schemas.microsoft.com/office/word/2020/wordml/sdtdatahash" xmlns:w16se="http://schemas.microsoft.com/office/word/2015/wordml/symex" xmlns:wpg="http://schemas.microsoft.com/office/word/2010/wordprocessingGroup" xmlns:wpi="http://schemas.microsoft.com/office/word/2010/wordprocessingInk" xmlns:wne="http://schemas.microsoft.com/office/word/2006/wordml" xmlns:wps="http://schemas.microsoft.com/office/word/2010/wordprocessingShape" mc:Ignorable="w14 w15 w16se w16cid w16 w16cex w16sdtdh wp14">
   <w:footnote w:type="separator" w:id="-1">
     <w:p>
       <w:pPr>
@@ -7255,7 +7888,7 @@
 </file>
 
 <file path=word/numbering.xml><?xml version="1.0" encoding="utf-8"?>
-<w:numbering xmlns:wpc="http://schemas.microsoft.com/office/word/2010/wordprocessingCanvas" xmlns:cx="http://schemas.microsoft.com/office/drawing/2014/chartex" xmlns:cx1="http://schemas.microsoft.com/office/drawing/2015/9/8/chartex" xmlns:cx2="http://schemas.microsoft.com/office/drawing/2015/10/21/chartex" xmlns:cx3="http://schemas.microsoft.com/office/drawing/2016/5/9/chartex" xmlns:cx4="http://schemas.microsoft.com/office/drawing/2016/5/10/chartex" xmlns:cx5="http://schemas.microsoft.com/office/drawing/2016/5/11/chartex" xmlns:cx6="http://schemas.microsoft.com/office/drawing/2016/5/12/chartex" xmlns:cx7="http://schemas.microsoft.com/office/drawing/2016/5/13/chartex" xmlns:cx8="http://schemas.microsoft.com/office/drawing/2016/5/14/chartex" xmlns:mc="http://schemas.openxmlformats.org/markup-compatibility/2006" xmlns:aink="http://schemas.microsoft.com/office/drawing/2016/ink" xmlns:am3d="http://schemas.microsoft.com/office/drawing/2017/model3d" xmlns:o="urn:schemas-microsoft-com:office:office" xmlns:oel="http://schemas.microsoft.com/office/2019/extlst" xmlns:r="http://schemas.openxmlformats.org/officeDocument/2006/relationships" xmlns:m="http://schemas.openxmlformats.org/officeDocument/2006/math" xmlns:v="urn:schemas-microsoft-com:vml" xmlns:wp14="http://schemas.microsoft.com/office/word/2010/wordprocessingDrawing" xmlns:wp="http://schemas.openxmlformats.org/drawingml/2006/wordprocessingDrawing" xmlns:w10="urn:schemas-microsoft-com:office:word" xmlns:w="http://schemas.openxmlformats.org/wordprocessingml/2006/main" xmlns:w14="http://schemas.microsoft.com/office/word/2010/wordml" xmlns:w15="http://schemas.microsoft.com/office/word/2012/wordml" xmlns:w16cex="http://schemas.microsoft.com/office/word/2018/wordml/cex" xmlns:w16cid="http://schemas.microsoft.com/office/word/2016/wordml/cid" xmlns:w16="http://schemas.microsoft.com/office/word/2018/wordml" xmlns:w16du="http://schemas.microsoft.com/office/word/2023/wordml/word16du" xmlns:w16sdtdh="http://schemas.microsoft.com/office/word/2020/wordml/sdtdatahash" xmlns:w16se="http://schemas.microsoft.com/office/word/2015/wordml/symex" xmlns:wpg="http://schemas.microsoft.com/office/word/2010/wordprocessingGroup" xmlns:wpi="http://schemas.microsoft.com/office/word/2010/wordprocessingInk" xmlns:wne="http://schemas.microsoft.com/office/word/2006/wordml" xmlns:wps="http://schemas.microsoft.com/office/word/2010/wordprocessingShape" mc:Ignorable="w14 w15 w16se w16cid w16 w16cex w16sdtdh wp14">
+<w:numbering xmlns:wpc="http://schemas.microsoft.com/office/word/2010/wordprocessingCanvas" xmlns:cx="http://schemas.microsoft.com/office/drawing/2014/chartex" xmlns:cx1="http://schemas.microsoft.com/office/drawing/2015/9/8/chartex" xmlns:cx2="http://schemas.microsoft.com/office/drawing/2015/10/21/chartex" xmlns:cx3="http://schemas.microsoft.com/office/drawing/2016/5/9/chartex" xmlns:cx4="http://schemas.microsoft.com/office/drawing/2016/5/10/chartex" xmlns:cx5="http://schemas.microsoft.com/office/drawing/2016/5/11/chartex" xmlns:cx6="http://schemas.microsoft.com/office/drawing/2016/5/12/chartex" xmlns:cx7="http://schemas.microsoft.com/office/drawing/2016/5/13/chartex" xmlns:cx8="http://schemas.microsoft.com/office/drawing/2016/5/14/chartex" xmlns:mc="http://schemas.openxmlformats.org/markup-compatibility/2006" xmlns:aink="http://schemas.microsoft.com/office/drawing/2016/ink" xmlns:am3d="http://schemas.microsoft.com/office/drawing/2017/model3d" xmlns:o="urn:schemas-microsoft-com:office:office" xmlns:oel="http://schemas.microsoft.com/office/2019/extlst" xmlns:r="http://schemas.openxmlformats.org/officeDocument/2006/relationships" xmlns:m="http://schemas.openxmlformats.org/officeDocument/2006/math" xmlns:v="urn:schemas-microsoft-com:vml" xmlns:wp14="http://schemas.microsoft.com/office/word/2010/wordprocessingDrawing" xmlns:wp="http://schemas.openxmlformats.org/drawingml/2006/wordprocessingDrawing" xmlns:w10="urn:schemas-microsoft-com:office:word" xmlns:w="http://schemas.openxmlformats.org/wordprocessingml/2006/main" xmlns:w14="http://schemas.microsoft.com/office/word/2010/wordml" xmlns:w15="http://schemas.microsoft.com/office/word/2012/wordml" xmlns:w16cex="http://schemas.microsoft.com/office/word/2018/wordml/cex" xmlns:w16cid="http://schemas.microsoft.com/office/word/2016/wordml/cid" xmlns:w16="http://schemas.microsoft.com/office/word/2018/wordml" xmlns:w16sdtdh="http://schemas.microsoft.com/office/word/2020/wordml/sdtdatahash" xmlns:w16se="http://schemas.microsoft.com/office/word/2015/wordml/symex" xmlns:wpg="http://schemas.microsoft.com/office/word/2010/wordprocessingGroup" xmlns:wpi="http://schemas.microsoft.com/office/word/2010/wordprocessingInk" xmlns:wne="http://schemas.microsoft.com/office/word/2006/wordml" xmlns:wps="http://schemas.microsoft.com/office/word/2010/wordprocessingShape" mc:Ignorable="w14 w15 w16se w16cid w16 w16cex w16sdtdh wp14">
   <w:abstractNum w:abstractNumId="0" w15:restartNumberingAfterBreak="0">
     <w:nsid w:val="0DF64376"/>
     <w:multiLevelType w:val="multilevel"/>

</xml_diff>